<commit_message>
Part 1 Commit 1 - research question, hypothesis, methods, data
</commit_message>
<xml_diff>
--- a/products/manuscript/manuscript.docx
+++ b/products/manuscript/manuscript.docx
@@ -7,76 +7,116 @@
         <w:pStyle w:val="Title"/>
       </w:pPr>
       <w:r>
-        <w:t xml:space="preserve">Example</w:t>
-      </w:r>
-      <w:r>
-        <w:t xml:space="preserve"> </w:t>
-      </w:r>
-      <w:r>
-        <w:t xml:space="preserve">Manuscript</w:t>
-      </w:r>
-      <w:r>
-        <w:t xml:space="preserve"> </w:t>
-      </w:r>
-      <w:r>
-        <w:t xml:space="preserve">Template</w:t>
-      </w:r>
-      <w:r>
-        <w:t xml:space="preserve"> </w:t>
-      </w:r>
-      <w:r>
-        <w:t xml:space="preserve">for</w:t>
-      </w:r>
-      <w:r>
-        <w:t xml:space="preserve"> </w:t>
-      </w:r>
-      <w:r>
-        <w:t xml:space="preserve">a</w:t>
-      </w:r>
-      <w:r>
-        <w:t xml:space="preserve"> </w:t>
-      </w:r>
-      <w:r>
-        <w:t xml:space="preserve">Data</w:t>
-      </w:r>
-      <w:r>
-        <w:t xml:space="preserve"> </w:t>
-      </w:r>
-      <w:r>
-        <w:t xml:space="preserve">Analysis</w:t>
-      </w:r>
-      <w:r>
-        <w:t xml:space="preserve"> </w:t>
-      </w:r>
-      <w:r>
-        <w:t xml:space="preserve">Project</w:t>
-      </w:r>
-    </w:p>
-    <w:p>
-      <w:pPr>
-        <w:pStyle w:val="Date"/>
-      </w:pPr>
-      <w:r>
-        <w:t xml:space="preserve">2024-11-19</w:t>
+        <w:t xml:space="preserve">Effect</w:t>
+      </w:r>
+      <w:r>
+        <w:t xml:space="preserve"> </w:t>
+      </w:r>
+      <w:r>
+        <w:t xml:space="preserve">of</w:t>
+      </w:r>
+      <w:r>
+        <w:t xml:space="preserve"> </w:t>
+      </w:r>
+      <w:r>
+        <w:t xml:space="preserve">COVID-19</w:t>
+      </w:r>
+      <w:r>
+        <w:t xml:space="preserve"> </w:t>
+      </w:r>
+      <w:r>
+        <w:t xml:space="preserve">burden</w:t>
+      </w:r>
+      <w:r>
+        <w:t xml:space="preserve"> </w:t>
+      </w:r>
+      <w:r>
+        <w:t xml:space="preserve">on</w:t>
+      </w:r>
+      <w:r>
+        <w:t xml:space="preserve"> </w:t>
+      </w:r>
+      <w:r>
+        <w:t xml:space="preserve">changes</w:t>
+      </w:r>
+      <w:r>
+        <w:t xml:space="preserve"> </w:t>
+      </w:r>
+      <w:r>
+        <w:t xml:space="preserve">in</w:t>
+      </w:r>
+      <w:r>
+        <w:t xml:space="preserve"> </w:t>
+      </w:r>
+      <w:r>
+        <w:t xml:space="preserve">HPV</w:t>
+      </w:r>
+      <w:r>
+        <w:t xml:space="preserve"> </w:t>
+      </w:r>
+      <w:r>
+        <w:t xml:space="preserve">vaccination</w:t>
+      </w:r>
+      <w:r>
+        <w:t xml:space="preserve"> </w:t>
+      </w:r>
+      <w:r>
+        <w:t xml:space="preserve">coverage</w:t>
+      </w:r>
+      <w:r>
+        <w:t xml:space="preserve"> </w:t>
+      </w:r>
+      <w:r>
+        <w:t xml:space="preserve">among</w:t>
+      </w:r>
+      <w:r>
+        <w:t xml:space="preserve"> </w:t>
+      </w:r>
+      <w:r>
+        <w:t xml:space="preserve">females</w:t>
+      </w:r>
+      <w:r>
+        <w:t xml:space="preserve"> </w:t>
+      </w:r>
+      <w:r>
+        <w:t xml:space="preserve">between</w:t>
+      </w:r>
+      <w:r>
+        <w:t xml:space="preserve"> </w:t>
+      </w:r>
+      <w:r>
+        <w:t xml:space="preserve">2019</w:t>
+      </w:r>
+      <w:r>
+        <w:t xml:space="preserve"> </w:t>
+      </w:r>
+      <w:r>
+        <w:t xml:space="preserve">and</w:t>
+      </w:r>
+      <w:r>
+        <w:t xml:space="preserve"> </w:t>
+      </w:r>
+      <w:r>
+        <w:t xml:space="preserve">2022</w:t>
+      </w:r>
+    </w:p>
+    <w:p>
+      <w:pPr>
+        <w:pStyle w:val="Author"/>
+      </w:pPr>
+      <w:r>
+        <w:t xml:space="preserve">Rayleen</w:t>
+      </w:r>
+      <w:r>
+        <w:t xml:space="preserve"> </w:t>
+      </w:r>
+      <w:r>
+        <w:t xml:space="preserve">Lewis</w:t>
       </w:r>
     </w:p>
     <w:p>
       <w:pPr>
         <w:pStyle w:val="FirstParagraph"/>
-      </w:pPr>
-      <w:r>
-        <w:t xml:space="preserve">The structure below is one possible setup for a manuscript, or a general data analysis project (including the course project). Adjust as needed.</w:t>
-      </w:r>
-      <w:r>
-        <w:t xml:space="preserve"> </w:t>
-      </w:r>
-      <w:r>
-        <w:t xml:space="preserve">You don’t need to have exactly these sections, but the content covering those sections should be addressed.</w:t>
-      </w:r>
-    </w:p>
-    <w:p>
-      <w:pPr>
-        <w:pStyle w:val="BodyText"/>
       </w:pPr>
       <w:r>
         <w:t xml:space="preserve">This uses MS Word as output format.</w:t>
@@ -118,18 +158,7 @@
     </w:p>
     <w:p>
       <w:pPr>
-        <w:pStyle w:val="SourceCode"/>
-      </w:pPr>
-      <w:r>
-        <w:rPr>
-          <w:rStyle w:val="VerbatimChar"/>
-        </w:rPr>
-        <w:t xml:space="preserve">Warning: package 'here' was built under R version 4.4.2</w:t>
-      </w:r>
-    </w:p>
-    <w:p>
-      <w:pPr>
-        <w:pStyle w:val="FirstParagraph"/>
+        <w:pStyle w:val="BodyText"/>
       </w:pPr>
       <w:r>
         <w:rPr>
@@ -148,7 +177,7 @@
         </w:numPr>
       </w:pPr>
       <w:r>
-        <w:t xml:space="preserve">First Autor</w:t>
+        <w:t xml:space="preserve">Rayleen Lewis</w:t>
       </w:r>
       <m:oMath>
         <m:sSup>
@@ -161,133 +190,15 @@
             <m:r>
               <m:t>1</m:t>
             </m:r>
-            <m:r>
-              <m:rPr>
-                <m:sty m:val="p"/>
-              </m:rPr>
-              <m:t>,</m:t>
-            </m:r>
-            <m:r>
-              <m:t>2</m:t>
-            </m:r>
-            <m:r>
-              <m:rPr>
-                <m:sty m:val="p"/>
-              </m:rPr>
-              <m:t>,</m:t>
-            </m:r>
-            <m:r>
-              <m:rPr>
-                <m:sty m:val="p"/>
-              </m:rPr>
-              <m:t>*</m:t>
-            </m:r>
           </m:sup>
         </m:sSup>
       </m:oMath>
       <w:r>
-        <w:t xml:space="preserve">;</w:t>
-      </w:r>
-    </w:p>
-    <w:p>
-      <w:pPr>
-        <w:pStyle w:val="Compact"/>
-        <w:numPr>
-          <w:ilvl w:val="0"/>
-          <w:numId w:val="1001"/>
-        </w:numPr>
-      </w:pPr>
-      <w:r>
-        <w:t xml:space="preserve">Second Author$^{3, *};</w:t>
-      </w:r>
-    </w:p>
-    <w:p>
-      <w:pPr>
-        <w:pStyle w:val="Compact"/>
-        <w:numPr>
-          <w:ilvl w:val="0"/>
-          <w:numId w:val="1001"/>
-        </w:numPr>
-      </w:pPr>
-      <w:r>
-        <w:t xml:space="preserve">Third Autor</w:t>
-      </w:r>
-      <m:oMath>
-        <m:sSup>
-          <m:e>
-            <m:r>
-              <m:t>​</m:t>
-            </m:r>
-          </m:e>
-          <m:sup>
-            <m:r>
-              <m:t>3</m:t>
-            </m:r>
-            <m:r>
-              <m:rPr>
-                <m:sty m:val="p"/>
-              </m:rPr>
-              <m:t>,</m:t>
-            </m:r>
-            <m:r>
-              <m:rPr>
-                <m:sty m:val="p"/>
-              </m:rPr>
-              <m:t>†</m:t>
-            </m:r>
-          </m:sup>
-        </m:sSup>
-      </m:oMath>
-      <w:r>
-        <w:t xml:space="preserve">;</w:t>
-      </w:r>
-    </w:p>
-    <w:p>
-      <w:pPr>
-        <w:pStyle w:val="Compact"/>
-        <w:numPr>
-          <w:ilvl w:val="0"/>
-          <w:numId w:val="1001"/>
-        </w:numPr>
-      </w:pPr>
-      <w:r>
-        <w:t xml:space="preserve">Last Author</w:t>
-      </w:r>
-      <m:oMath>
-        <m:sSup>
-          <m:e>
-            <m:r>
-              <m:t>​</m:t>
-            </m:r>
-          </m:e>
-          <m:sup>
-            <m:r>
-              <m:t>1</m:t>
-            </m:r>
-            <m:r>
-              <m:rPr>
-                <m:sty m:val="p"/>
-              </m:rPr>
-              <m:t>,</m:t>
-            </m:r>
-            <m:r>
-              <m:t>2</m:t>
-            </m:r>
-            <m:r>
-              <m:rPr>
-                <m:sty m:val="p"/>
-              </m:rPr>
-              <m:t>,</m:t>
-            </m:r>
-            <m:r>
-              <m:rPr>
-                <m:sty m:val="p"/>
-              </m:rPr>
-              <m:t>∧</m:t>
-            </m:r>
-          </m:sup>
-        </m:sSup>
-      </m:oMath>
+        <w:t xml:space="preserve"> </w:t>
+      </w:r>
+      <w:r>
+        <w:t xml:space="preserve">(ORCID: 0000-0000-1234-5678)</w:t>
+      </w:r>
     </w:p>
     <w:p>
       <w:pPr>
@@ -315,50 +226,7 @@
     </w:p>
     <w:p>
       <w:pPr>
-        <w:pStyle w:val="Compact"/>
-        <w:numPr>
-          <w:ilvl w:val="0"/>
-          <w:numId w:val="1002"/>
-        </w:numPr>
-      </w:pPr>
-      <w:r>
-        <w:t xml:space="preserve">Another Affiliation, Athens, GA, USA.</w:t>
-      </w:r>
-    </w:p>
-    <w:p>
-      <w:pPr>
-        <w:pStyle w:val="Compact"/>
-        <w:numPr>
-          <w:ilvl w:val="0"/>
-          <w:numId w:val="1002"/>
-        </w:numPr>
-      </w:pPr>
-      <w:r>
-        <w:t xml:space="preserve">Yet another Affiliation.</w:t>
-      </w:r>
-    </w:p>
-    <w:p>
-      <w:pPr>
         <w:pStyle w:val="FirstParagraph"/>
-      </w:pPr>
-      <m:oMath>
-        <m:r>
-          <m:rPr>
-            <m:sty m:val="p"/>
-          </m:rPr>
-          <m:t>*</m:t>
-        </m:r>
-      </m:oMath>
-      <w:r>
-        <w:t xml:space="preserve"> </w:t>
-      </w:r>
-      <w:r>
-        <w:t xml:space="preserve">These authors contributed equally to this work.</w:t>
-      </w:r>
-    </w:p>
-    <w:p>
-      <w:pPr>
-        <w:pStyle w:val="BodyText"/>
       </w:pPr>
       <m:oMath>
         <m:r>
@@ -397,7 +265,7 @@
         <w:t xml:space="preserve"> </w:t>
       </w:r>
       <w:r>
-        <w:t xml:space="preserve">author’s own and don’t reflect their employer.</w:t>
+        <w:t xml:space="preserve">author’s own and don’t reflect their employer or University.</w:t>
       </w:r>
     </w:p>
     <w:p>
@@ -499,36 +367,7 @@
         <w:pStyle w:val="FirstParagraph"/>
       </w:pPr>
       <w:r>
-        <w:rPr>
-          <w:i/>
-          <w:iCs/>
-        </w:rPr>
-        <w:t xml:space="preserve">State the research questions you plan to answer with this analysis.</w:t>
-      </w:r>
-    </w:p>
-    <w:p>
-      <w:pPr>
-        <w:pStyle w:val="BodyText"/>
-      </w:pPr>
-      <w:r>
-        <w:t xml:space="preserve">To cite other work (important everywhere, but likely happens first in introduction), make sure your references are in the bibtex file specified in the YAML header above and have the right bibtex key. Then you can include like this:</w:t>
-      </w:r>
-    </w:p>
-    <w:p>
-      <w:pPr>
-        <w:pStyle w:val="BodyText"/>
-      </w:pPr>
-      <w:r>
-        <w:t xml:space="preserve">Examples of reproducible research projects can for instance be found in</w:t>
-      </w:r>
-      <w:r>
-        <w:t xml:space="preserve"> </w:t>
-      </w:r>
-      <w:r>
-        <w:t xml:space="preserve">(1,2)</w:t>
-      </w:r>
-      <w:r>
-        <w:t xml:space="preserve">.</w:t>
+        <w:t xml:space="preserve">The objective of this work is to determine if HPV vaccination coverage changed between 2019 and 2022 among countries offering HPV vaccination as of 2019, and if so, are these changes correlated with COVID-19 burden in 2020-2021. I hypothesize that HPV vaccination coverage was lower in 2022 than 2019 among countries with high burden of COVID-19 in 2020-2021 and comparable in countries with a low COVID-19 burden.</w:t>
       </w:r>
     </w:p>
     <w:p>
@@ -538,7 +377,7 @@
     </w:p>
     <w:bookmarkEnd w:id="25"/>
     <w:bookmarkEnd w:id="26"/>
-    <w:bookmarkStart w:id="35" w:name="methods"/>
+    <w:bookmarkStart w:id="39" w:name="methods"/>
     <w:p>
       <w:pPr>
         <w:pStyle w:val="Heading1"/>
@@ -552,11 +391,7 @@
         <w:pStyle w:val="FirstParagraph"/>
       </w:pPr>
       <w:r>
-        <w:rPr>
-          <w:i/>
-          <w:iCs/>
-        </w:rPr>
-        <w:t xml:space="preserve">Describe your methods. That should describe the data, the cleaning processes, and the analysis approaches. You might want to provide a shorter description here and all the details in the supplement.</w:t>
+        <w:t xml:space="preserve">Briefly, all datasets will be reduced to include only countries with vaccination coverage estimates in both 2019 and 2022. Average coverage will be compared in 2022 to 2019. Multivariable linear regression modeling the difference in coverage between the two years as the outcome will be conducting using measures of COVID-19 burden, HPV vaccination program characteristics, country income information, and country-level demographics. Measure(s) of COVID-19 burden will be considered the explanatory variable of interest. Other characteristics will be considered for adjustment.</w:t>
       </w:r>
     </w:p>
     <w:bookmarkStart w:id="31" w:name="schematic-of-workflow"/>
@@ -694,7 +529,7 @@
       </w:tr>
     </w:tbl>
     <w:bookmarkEnd w:id="31"/>
-    <w:bookmarkStart w:id="32" w:name="data-aquisition"/>
+    <w:bookmarkStart w:id="36" w:name="data-aquisition"/>
     <w:p>
       <w:pPr>
         <w:pStyle w:val="Heading2"/>
@@ -708,15 +543,88 @@
         <w:pStyle w:val="FirstParagraph"/>
       </w:pPr>
       <w:r>
-        <w:rPr>
-          <w:i/>
-          <w:iCs/>
-        </w:rPr>
-        <w:t xml:space="preserve">As applicable, explain where and how you got the data. If you directly import the data from an online source, you can combine this section with the next.</w:t>
-      </w:r>
-    </w:p>
-    <w:bookmarkEnd w:id="32"/>
-    <w:bookmarkStart w:id="33" w:name="data-import-and-cleaning"/>
+        <w:t xml:space="preserve">Data on HPV vaccination coverage and vaccination program details are available at the country level through the World Health Organization’s (WHO)</w:t>
+      </w:r>
+      <w:r>
+        <w:t xml:space="preserve"> </w:t>
+      </w:r>
+      <w:hyperlink r:id="rId32">
+        <w:r>
+          <w:rPr>
+            <w:rStyle w:val="Hyperlink"/>
+          </w:rPr>
+          <w:t xml:space="preserve">HPV Dashboard</w:t>
+        </w:r>
+      </w:hyperlink>
+      <w:r>
+        <w:t xml:space="preserve">. HPV Dashboard include country income level (low, lower middle, upper middle, high), whether there was a national HPV vaccine schedule, year of vaccine introduction, primary delivery strategy (school-based, facility based, varies by region, mixed), number of doses in routine schedule, whether the program is gender neutral (target males and females), WHO region, and year-specific coverage from 2010 to 2023.</w:t>
+      </w:r>
+    </w:p>
+    <w:p>
+      <w:pPr>
+        <w:pStyle w:val="BodyText"/>
+      </w:pPr>
+      <w:r>
+        <w:t xml:space="preserve">Country-specific weekly COVID-19 case and death counts are available from starting in 1/4/2020 through the WHO</w:t>
+      </w:r>
+      <w:r>
+        <w:t xml:space="preserve"> </w:t>
+      </w:r>
+      <w:hyperlink r:id="rId33">
+        <w:r>
+          <w:rPr>
+            <w:rStyle w:val="Hyperlink"/>
+          </w:rPr>
+          <w:t xml:space="preserve">COVID-19 dashboard</w:t>
+        </w:r>
+      </w:hyperlink>
+      <w:r>
+        <w:t xml:space="preserve">. In August 2023, WHO stopped requiring weekly reporting, although some countries continued to voluntarily report COVID-19 data.</w:t>
+      </w:r>
+    </w:p>
+    <w:p>
+      <w:pPr>
+        <w:pStyle w:val="BodyText"/>
+      </w:pPr>
+      <w:r>
+        <w:t xml:space="preserve">Additional country-level covariates were collected from other publicly available data sources. Information on country income level by year is available through the</w:t>
+      </w:r>
+      <w:r>
+        <w:t xml:space="preserve"> </w:t>
+      </w:r>
+      <w:hyperlink r:id="rId34">
+        <w:r>
+          <w:rPr>
+            <w:rStyle w:val="Hyperlink"/>
+          </w:rPr>
+          <w:t xml:space="preserve">World Bank</w:t>
+        </w:r>
+      </w:hyperlink>
+      <w:r>
+        <w:t xml:space="preserve">. Country-level demographics including life expectancy of females at birth and population size were available from the</w:t>
+      </w:r>
+      <w:r>
+        <w:t xml:space="preserve"> </w:t>
+      </w:r>
+      <w:hyperlink r:id="rId35">
+        <w:r>
+          <w:rPr>
+            <w:rStyle w:val="Hyperlink"/>
+          </w:rPr>
+          <w:t xml:space="preserve">United Nations</w:t>
+        </w:r>
+      </w:hyperlink>
+    </w:p>
+    <w:p>
+      <w:pPr>
+        <w:pStyle w:val="BodyText"/>
+      </w:pPr>
+      <w:r>
+        <w:t xml:space="preserve">All data sources are publicly available for download and were downloaded on January 26-27, 2025.</w:t>
+      </w:r>
+    </w:p>
+    <w:bookmarkEnd w:id="36"/>
+    <w:bookmarkStart w:id="37" w:name="data-import-and-cleaning"/>
     <w:p>
       <w:pPr>
         <w:pStyle w:val="Heading2"/>
@@ -737,8 +645,8 @@
         <w:t xml:space="preserve">Write code that reads in the file and cleans it so it’s ready for analysis. Since this will be fairly long code for most datasets, it might be a good idea to have it in one or several R scripts. If that is the case, explain here briefly what kind of cleaning/processing you do, and provide more details and well documented code somewhere (e.g. as supplement in a paper). All materials, including files that contain code, should be commented well so everyone can follow along.</w:t>
       </w:r>
     </w:p>
-    <w:bookmarkEnd w:id="33"/>
-    <w:bookmarkStart w:id="34" w:name="statistical-analysis"/>
+    <w:bookmarkEnd w:id="37"/>
+    <w:bookmarkStart w:id="38" w:name="statistical-analysis"/>
     <w:p>
       <w:pPr>
         <w:pStyle w:val="Heading2"/>
@@ -764,9 +672,9 @@
         <w:br w:type="page"/>
       </w:r>
     </w:p>
-    <w:bookmarkEnd w:id="34"/>
-    <w:bookmarkEnd w:id="35"/>
-    <w:bookmarkStart w:id="45" w:name="results"/>
+    <w:bookmarkEnd w:id="38"/>
+    <w:bookmarkEnd w:id="39"/>
+    <w:bookmarkStart w:id="49" w:name="results"/>
     <w:p>
       <w:pPr>
         <w:pStyle w:val="Heading1"/>
@@ -775,7 +683,7 @@
         <w:t xml:space="preserve">4. Results</w:t>
       </w:r>
     </w:p>
-    <w:bookmarkStart w:id="37" w:name="exploratorydescriptive-analysis"/>
+    <w:bookmarkStart w:id="41" w:name="exploratorydescriptive-analysis"/>
     <w:p>
       <w:pPr>
         <w:pStyle w:val="Heading2"/>
@@ -928,7 +836,7 @@
       <w:tr>
         <w:tc>
           <w:tcPr/>
-          <w:bookmarkStart w:id="36" w:name="tbl-summarytable"/>
+          <w:bookmarkStart w:id="40" w:name="tbl-summarytable"/>
           <w:p>
             <w:pPr>
               <w:jc w:val="center"/>
@@ -1758,13 +1666,13 @@
               </w:tc>
             </w:tr>
           </w:tbl>
-          <w:bookmarkEnd w:id="36"/>
+          <w:bookmarkEnd w:id="40"/>
           <w:p/>
         </w:tc>
       </w:tr>
     </w:tbl>
-    <w:bookmarkEnd w:id="37"/>
-    <w:bookmarkStart w:id="42" w:name="basic-statistical-analysis"/>
+    <w:bookmarkEnd w:id="41"/>
+    <w:bookmarkStart w:id="46" w:name="basic-statistical-analysis"/>
     <w:p>
       <w:pPr>
         <w:pStyle w:val="Heading2"/>
@@ -1859,7 +1767,7 @@
       <w:tr>
         <w:tc>
           <w:tcPr/>
-          <w:bookmarkStart w:id="41" w:name="fig-result"/>
+          <w:bookmarkStart w:id="45" w:name="fig-result"/>
           <w:p>
             <w:pPr>
               <w:pStyle w:val="Compact"/>
@@ -1870,18 +1778,18 @@
                 <wp:inline>
                   <wp:extent cx="5334000" cy="2701322"/>
                   <wp:effectExtent b="0" l="0" r="0" t="0"/>
-                  <wp:docPr descr="" title="" id="39" name="Picture"/>
+                  <wp:docPr descr="" title="" id="43" name="Picture"/>
                   <a:graphic>
                     <a:graphicData uri="http://schemas.openxmlformats.org/drawingml/2006/picture">
                       <pic:pic>
                         <pic:nvPicPr>
-                          <pic:cNvPr descr="../../results/figures/height-weight-stratified.png" id="40" name="Picture"/>
+                          <pic:cNvPr descr="../../results/figures/height-weight-stratified.png" id="44" name="Picture"/>
                           <pic:cNvPicPr>
                             <a:picLocks noChangeArrowheads="1" noChangeAspect="1"/>
                           </pic:cNvPicPr>
                         </pic:nvPicPr>
                         <pic:blipFill>
-                          <a:blip r:embed="rId38"/>
+                          <a:blip r:embed="rId42"/>
                           <a:stretch>
                             <a:fillRect/>
                           </a:stretch>
@@ -1921,12 +1829,12 @@
               <w:t xml:space="preserve">Figure 2: Height and weight stratified by gender.</w:t>
             </w:r>
           </w:p>
-          <w:bookmarkEnd w:id="41"/>
+          <w:bookmarkEnd w:id="45"/>
         </w:tc>
       </w:tr>
     </w:tbl>
-    <w:bookmarkEnd w:id="42"/>
-    <w:bookmarkStart w:id="44" w:name="full-analysis"/>
+    <w:bookmarkEnd w:id="46"/>
+    <w:bookmarkStart w:id="48" w:name="full-analysis"/>
     <w:p>
       <w:pPr>
         <w:pStyle w:val="Heading2"/>
@@ -1985,7 +1893,7 @@
       <w:tr>
         <w:tc>
           <w:tcPr/>
-          <w:bookmarkStart w:id="43" w:name="tbl-resulttable2"/>
+          <w:bookmarkStart w:id="47" w:name="tbl-resulttable2"/>
           <w:p>
             <w:pPr>
               <w:jc w:val="center"/>
@@ -2351,7 +2259,7 @@
               </w:tc>
             </w:tr>
           </w:tbl>
-          <w:bookmarkEnd w:id="43"/>
+          <w:bookmarkEnd w:id="47"/>
           <w:p/>
         </w:tc>
       </w:tr>
@@ -2361,9 +2269,9 @@
         <w:br w:type="page"/>
       </w:r>
     </w:p>
-    <w:bookmarkEnd w:id="44"/>
-    <w:bookmarkEnd w:id="45"/>
-    <w:bookmarkStart w:id="50" w:name="discussion"/>
+    <w:bookmarkEnd w:id="48"/>
+    <w:bookmarkEnd w:id="49"/>
+    <w:bookmarkStart w:id="54" w:name="discussion"/>
     <w:p>
       <w:pPr>
         <w:pStyle w:val="Heading1"/>
@@ -2372,7 +2280,7 @@
         <w:t xml:space="preserve">5. Discussion</w:t>
       </w:r>
     </w:p>
-    <w:bookmarkStart w:id="46" w:name="summary-and-interpretation"/>
+    <w:bookmarkStart w:id="50" w:name="summary-and-interpretation"/>
     <w:p>
       <w:pPr>
         <w:pStyle w:val="Heading2"/>
@@ -2393,8 +2301,8 @@
         <w:t xml:space="preserve">Summarize what you did, what you found and what it means.</w:t>
       </w:r>
     </w:p>
-    <w:bookmarkEnd w:id="46"/>
-    <w:bookmarkStart w:id="47" w:name="strengths-and-limitations"/>
+    <w:bookmarkEnd w:id="50"/>
+    <w:bookmarkStart w:id="51" w:name="strengths-and-limitations"/>
     <w:p>
       <w:pPr>
         <w:pStyle w:val="Heading2"/>
@@ -2415,8 +2323,8 @@
         <w:t xml:space="preserve">Discuss what you perceive as strengths and limitations of your analysis.</w:t>
       </w:r>
     </w:p>
-    <w:bookmarkEnd w:id="47"/>
-    <w:bookmarkStart w:id="49" w:name="conclusions"/>
+    <w:bookmarkEnd w:id="51"/>
+    <w:bookmarkStart w:id="53" w:name="conclusions"/>
     <w:p>
       <w:pPr>
         <w:pStyle w:val="Heading2"/>
@@ -2460,7 +2368,7 @@
         <w:t xml:space="preserve"> </w:t>
       </w:r>
       <w:r>
-        <w:t xml:space="preserve">(3)</w:t>
+        <w:t xml:space="preserve">(1)</w:t>
       </w:r>
       <w:r>
         <w:t xml:space="preserve"> </w:t>
@@ -2480,7 +2388,7 @@
         <w:t xml:space="preserve"> </w:t>
       </w:r>
       <w:r>
-        <w:t xml:space="preserve">(1,2)</w:t>
+        <w:t xml:space="preserve">(2,3)</w:t>
       </w:r>
       <w:r>
         <w:t xml:space="preserve"> </w:t>
@@ -2499,7 +2407,7 @@
       <w:r>
         <w:t xml:space="preserve"> </w:t>
       </w:r>
-      <w:hyperlink r:id="rId48">
+      <w:hyperlink r:id="rId52">
         <w:r>
           <w:rPr>
             <w:rStyle w:val="Hyperlink"/>
@@ -2516,9 +2424,9 @@
         <w:br w:type="page"/>
       </w:r>
     </w:p>
-    <w:bookmarkEnd w:id="49"/>
-    <w:bookmarkEnd w:id="50"/>
-    <w:bookmarkStart w:id="58" w:name="references"/>
+    <w:bookmarkEnd w:id="53"/>
+    <w:bookmarkEnd w:id="54"/>
+    <w:bookmarkStart w:id="62" w:name="references"/>
     <w:p>
       <w:pPr>
         <w:pStyle w:val="Heading1"/>
@@ -2527,8 +2435,33 @@
         <w:t xml:space="preserve">6. References</w:t>
       </w:r>
     </w:p>
-    <w:bookmarkStart w:id="57" w:name="refs"/>
-    <w:bookmarkStart w:id="52" w:name="ref-mckay2020"/>
+    <w:p>
+      <w:pPr>
+        <w:pStyle w:val="FirstParagraph"/>
+      </w:pPr>
+      <w:r>
+        <w:t xml:space="preserve">To cite other work (important everywhere, but likely happens first in introduction), make sure your references are in the bibtex file specified in the YAML header above and have the right bibtex key. Then you can include like this:</w:t>
+      </w:r>
+    </w:p>
+    <w:p>
+      <w:pPr>
+        <w:pStyle w:val="BodyText"/>
+      </w:pPr>
+      <w:r>
+        <w:t xml:space="preserve">Examples of reproducible research projects can for instance be found in</w:t>
+      </w:r>
+      <w:r>
+        <w:t xml:space="preserve"> </w:t>
+      </w:r>
+      <w:r>
+        <w:t xml:space="preserve">(2,3)</w:t>
+      </w:r>
+      <w:r>
+        <w:t xml:space="preserve">.</w:t>
+      </w:r>
+    </w:p>
+    <w:bookmarkStart w:id="61" w:name="refs"/>
+    <w:bookmarkStart w:id="56" w:name="ref-leek2015"/>
     <w:p>
       <w:pPr>
         <w:pStyle w:val="Bibliography"/>
@@ -2543,12 +2476,82 @@
         <w:t xml:space="preserve">	</w:t>
       </w:r>
       <w:r>
+        <w:t xml:space="preserve">Leek JT, Peng RD.</w:t>
+      </w:r>
+      <w:r>
+        <w:t xml:space="preserve"> </w:t>
+      </w:r>
+      <w:hyperlink r:id="rId55">
+        <w:r>
+          <w:rPr>
+            <w:rStyle w:val="Hyperlink"/>
+          </w:rPr>
+          <w:t xml:space="preserve">Statistics.</w:t>
+        </w:r>
+        <w:r>
+          <w:rPr>
+            <w:rStyle w:val="Hyperlink"/>
+          </w:rPr>
+          <w:t xml:space="preserve"> </w:t>
+        </w:r>
+        <w:r>
+          <w:rPr>
+            <w:rStyle w:val="Hyperlink"/>
+          </w:rPr>
+          <w:t xml:space="preserve">What</w:t>
+        </w:r>
+        <w:r>
+          <w:rPr>
+            <w:rStyle w:val="Hyperlink"/>
+          </w:rPr>
+          <w:t xml:space="preserve"> </w:t>
+        </w:r>
+        <w:r>
+          <w:rPr>
+            <w:rStyle w:val="Hyperlink"/>
+          </w:rPr>
+          <w:t xml:space="preserve">is the question?</w:t>
+        </w:r>
+      </w:hyperlink>
+      <w:r>
+        <w:t xml:space="preserve"> </w:t>
+      </w:r>
+      <w:r>
+        <w:rPr>
+          <w:i/>
+          <w:iCs/>
+        </w:rPr>
+        <w:t xml:space="preserve">Science (New York, N.Y.)</w:t>
+      </w:r>
+      <w:r>
+        <w:t xml:space="preserve">. 2015;347(6228):1314–1315.</w:t>
+      </w:r>
+      <w:r>
+        <w:t xml:space="preserve"> </w:t>
+      </w:r>
+    </w:p>
+    <w:bookmarkEnd w:id="56"/>
+    <w:bookmarkStart w:id="58" w:name="ref-mckay2020"/>
+    <w:p>
+      <w:pPr>
+        <w:pStyle w:val="Bibliography"/>
+      </w:pPr>
+      <w:r>
+        <w:t xml:space="preserve">2.</w:t>
+      </w:r>
+      <w:r>
+        <w:t xml:space="preserve"> </w:t>
+      </w:r>
+      <w:r>
+        <w:t xml:space="preserve">	</w:t>
+      </w:r>
+      <w:r>
         <w:t xml:space="preserve">McKay B, Ebell M, Billings WZ, et al.</w:t>
       </w:r>
       <w:r>
         <w:t xml:space="preserve"> </w:t>
       </w:r>
-      <w:hyperlink r:id="rId51">
+      <w:hyperlink r:id="rId57">
         <w:r>
           <w:rPr>
             <w:rStyle w:val="Hyperlink"/>
@@ -2663,14 +2666,14 @@
         <w:t xml:space="preserve"> </w:t>
       </w:r>
     </w:p>
-    <w:bookmarkEnd w:id="52"/>
-    <w:bookmarkStart w:id="54" w:name="ref-mckay2020a"/>
+    <w:bookmarkEnd w:id="58"/>
+    <w:bookmarkStart w:id="60" w:name="ref-mckay2020a"/>
     <w:p>
       <w:pPr>
         <w:pStyle w:val="Bibliography"/>
       </w:pPr>
       <w:r>
-        <w:t xml:space="preserve">2.</w:t>
+        <w:t xml:space="preserve">3.</w:t>
       </w:r>
       <w:r>
         <w:t xml:space="preserve"> </w:t>
@@ -2684,7 +2687,7 @@
       <w:r>
         <w:t xml:space="preserve"> </w:t>
       </w:r>
-      <w:hyperlink r:id="rId53">
+      <w:hyperlink r:id="rId59">
         <w:r>
           <w:rPr>
             <w:rStyle w:val="Hyperlink"/>
@@ -2709,79 +2712,9 @@
         <w:t xml:space="preserve"> </w:t>
       </w:r>
     </w:p>
-    <w:bookmarkEnd w:id="54"/>
-    <w:bookmarkStart w:id="56" w:name="ref-leek2015"/>
-    <w:p>
-      <w:pPr>
-        <w:pStyle w:val="Bibliography"/>
-      </w:pPr>
-      <w:r>
-        <w:t xml:space="preserve">3.</w:t>
-      </w:r>
-      <w:r>
-        <w:t xml:space="preserve"> </w:t>
-      </w:r>
-      <w:r>
-        <w:t xml:space="preserve">	</w:t>
-      </w:r>
-      <w:r>
-        <w:t xml:space="preserve">Leek JT, Peng RD.</w:t>
-      </w:r>
-      <w:r>
-        <w:t xml:space="preserve"> </w:t>
-      </w:r>
-      <w:hyperlink r:id="rId55">
-        <w:r>
-          <w:rPr>
-            <w:rStyle w:val="Hyperlink"/>
-          </w:rPr>
-          <w:t xml:space="preserve">Statistics.</w:t>
-        </w:r>
-        <w:r>
-          <w:rPr>
-            <w:rStyle w:val="Hyperlink"/>
-          </w:rPr>
-          <w:t xml:space="preserve"> </w:t>
-        </w:r>
-        <w:r>
-          <w:rPr>
-            <w:rStyle w:val="Hyperlink"/>
-          </w:rPr>
-          <w:t xml:space="preserve">What</w:t>
-        </w:r>
-        <w:r>
-          <w:rPr>
-            <w:rStyle w:val="Hyperlink"/>
-          </w:rPr>
-          <w:t xml:space="preserve"> </w:t>
-        </w:r>
-        <w:r>
-          <w:rPr>
-            <w:rStyle w:val="Hyperlink"/>
-          </w:rPr>
-          <w:t xml:space="preserve">is the question?</w:t>
-        </w:r>
-      </w:hyperlink>
-      <w:r>
-        <w:t xml:space="preserve"> </w:t>
-      </w:r>
-      <w:r>
-        <w:rPr>
-          <w:i/>
-          <w:iCs/>
-        </w:rPr>
-        <w:t xml:space="preserve">Science (New York, N.Y.)</w:t>
-      </w:r>
-      <w:r>
-        <w:t xml:space="preserve">. 2015;347(6228):1314–1315.</w:t>
-      </w:r>
-      <w:r>
-        <w:t xml:space="preserve"> </w:t>
-      </w:r>
-    </w:p>
-    <w:bookmarkEnd w:id="56"/>
-    <w:bookmarkEnd w:id="57"/>
-    <w:bookmarkEnd w:id="58"/>
+    <w:bookmarkEnd w:id="60"/>
+    <w:bookmarkEnd w:id="61"/>
+    <w:bookmarkEnd w:id="62"/>
     <w:sectPr/>
   </w:body>
 </w:document>

</xml_diff>

<commit_message>
Part 1 Commit 2 - added data details
</commit_message>
<xml_diff>
--- a/products/manuscript/manuscript.docx
+++ b/products/manuscript/manuscript.docx
@@ -240,7 +240,7 @@
         <w:t xml:space="preserve"> </w:t>
       </w:r>
       <w:r>
-        <w:t xml:space="preserve">Corresponding author: some@email.com</w:t>
+        <w:t xml:space="preserve">Corresponding author: rml20258@uga.edu</w:t>
       </w:r>
     </w:p>
     <w:p>
@@ -345,11 +345,7 @@
         <w:pStyle w:val="FirstParagraph"/>
       </w:pPr>
       <w:r>
-        <w:rPr>
-          <w:i/>
-          <w:iCs/>
-        </w:rPr>
-        <w:t xml:space="preserve">Describe what the data is, what it contains, where it is from, etc. Eventually this might be part of a methods section.</w:t>
+        <w:t xml:space="preserve">Information on the dat sources can be found in the Data Acquisition and Data Importing and Cleaning sections below. Briefly, all datasets will be reduced to include only countries with vaccination coverage estimates in both 2019 and 2022. Average coverage will be compared in 2022 to 2019. Multivariable linear regression modeling the difference in coverage between the two years as the outcome will be conducting using measures of COVID-19 burden, HPV vaccination program characteristics, country income information, and country-level demographics. Measure(s) of COVID-19 burden will be considered the explanatory variable of interest. Other characteristics will be considered for adjustment.</w:t>
       </w:r>
     </w:p>
     <w:bookmarkEnd w:id="24"/>
@@ -377,7 +373,7 @@
     </w:p>
     <w:bookmarkEnd w:id="25"/>
     <w:bookmarkEnd w:id="26"/>
-    <w:bookmarkStart w:id="39" w:name="methods"/>
+    <w:bookmarkStart w:id="57" w:name="methods"/>
     <w:p>
       <w:pPr>
         <w:pStyle w:val="Heading1"/>
@@ -557,7 +553,7 @@
         </w:r>
       </w:hyperlink>
       <w:r>
-        <w:t xml:space="preserve">. HPV Dashboard include country income level (low, lower middle, upper middle, high), whether there was a national HPV vaccine schedule, year of vaccine introduction, primary delivery strategy (school-based, facility based, varies by region, mixed), number of doses in routine schedule, whether the program is gender neutral (target males and females), WHO region, and year-specific coverage from 2010 to 2023.</w:t>
+        <w:t xml:space="preserve">. Briefly, coverage data reflect administrative and official HPV vaccination coverage reported annually through the WHO/UNICEF Joint Reporting Form on Immunization. HPV Dashboard include country income level (low, lower middle, upper middle, high), whether there was a national HPV vaccine schedule, year of vaccine introduction, primary delivery strategy (school-based, facility based, varies by region, mixed), number of doses in routine schedule, whether the program is gender neutral (target males and females), WHO region, and year-specific coverage from 2010 to 2023.</w:t>
       </w:r>
     </w:p>
     <w:p>
@@ -624,7 +620,7 @@
       </w:r>
     </w:p>
     <w:bookmarkEnd w:id="36"/>
-    <w:bookmarkStart w:id="37" w:name="data-import-and-cleaning"/>
+    <w:bookmarkStart w:id="55" w:name="data-import-and-cleaning"/>
     <w:p>
       <w:pPr>
         <w:pStyle w:val="Heading2"/>
@@ -644,9 +640,1773 @@
         </w:rPr>
         <w:t xml:space="preserve">Write code that reads in the file and cleans it so it’s ready for analysis. Since this will be fairly long code for most datasets, it might be a good idea to have it in one or several R scripts. If that is the case, explain here briefly what kind of cleaning/processing you do, and provide more details and well documented code somewhere (e.g. as supplement in a paper). All materials, including files that contain code, should be commented well so everyone can follow along.</w:t>
       </w:r>
-    </w:p>
-    <w:bookmarkEnd w:id="37"/>
-    <w:bookmarkStart w:id="38" w:name="statistical-analysis"/>
+      <w:r>
+        <w:t xml:space="preserve"> </w:t>
+      </w:r>
+      <w:r>
+        <w:t xml:space="preserve">Each data source must be imported. Data sources can be merged based on country. Each dataset will be restricted to countries with vaccination coverage estimates in 2019 and 2022.</w:t>
+      </w:r>
+    </w:p>
+    <w:bookmarkStart w:id="45" w:name="X0b4de70503086b929d42566d01866334f48ef3b"/>
+    <w:p>
+      <w:pPr>
+        <w:pStyle w:val="Heading4"/>
+      </w:pPr>
+      <w:r>
+        <w:t xml:space="preserve">3.3.0.1 HPV coverage and vaccination program data</w:t>
+      </w:r>
+    </w:p>
+    <w:p>
+      <w:pPr>
+        <w:pStyle w:val="FirstParagraph"/>
+      </w:pPr>
+      <w:r>
+        <w:t xml:space="preserve">There are two data files to be imported for the HPV vaccination data, one file contains yearly coverage estimates and the other contains information about the HPV vaccination program.</w:t>
+      </w:r>
+    </w:p>
+    <w:bookmarkStart w:id="40" w:name="hpv-vaccination-coverage"/>
+    <w:p>
+      <w:pPr>
+        <w:pStyle w:val="Heading5"/>
+      </w:pPr>
+      <w:r>
+        <w:t xml:space="preserve">3.3.0.1.1 HPV vaccination coverage</w:t>
+      </w:r>
+    </w:p>
+    <w:p>
+      <w:pPr>
+        <w:pStyle w:val="FirstParagraph"/>
+      </w:pPr>
+      <w:r>
+        <w:t xml:space="preserve">A total of 196 countries are included in the data set. Coverage estimates are available from 2010 to 2023, but most countries are missing on some years of data. Data manipulation will be needed to restrict to the years of interest and convert data form long to wide.</w:t>
+      </w:r>
+    </w:p>
+    <w:p>
+      <w:pPr>
+        <w:pStyle w:val="SourceCode"/>
+      </w:pPr>
+      <w:r>
+        <w:rPr>
+          <w:rStyle w:val="CommentTok"/>
+        </w:rPr>
+        <w:t xml:space="preserve">#Importing yearly HPV vaccination coverage</w:t>
+      </w:r>
+      <w:r>
+        <w:br/>
+      </w:r>
+      <w:r>
+        <w:rPr>
+          <w:rStyle w:val="NormalTok"/>
+        </w:rPr>
+        <w:t xml:space="preserve">hpv_coverage_raw </w:t>
+      </w:r>
+      <w:r>
+        <w:rPr>
+          <w:rStyle w:val="OtherTok"/>
+        </w:rPr>
+        <w:t xml:space="preserve">&lt;-</w:t>
+      </w:r>
+      <w:r>
+        <w:rPr>
+          <w:rStyle w:val="NormalTok"/>
+        </w:rPr>
+        <w:t xml:space="preserve"> </w:t>
+      </w:r>
+      <w:r>
+        <w:rPr>
+          <w:rStyle w:val="FunctionTok"/>
+        </w:rPr>
+        <w:t xml:space="preserve">read.xlsx</w:t>
+      </w:r>
+      <w:r>
+        <w:rPr>
+          <w:rStyle w:val="NormalTok"/>
+        </w:rPr>
+        <w:t xml:space="preserve">(</w:t>
+      </w:r>
+      <w:r>
+        <w:rPr>
+          <w:rStyle w:val="FunctionTok"/>
+        </w:rPr>
+        <w:t xml:space="preserve">here</w:t>
+      </w:r>
+      <w:r>
+        <w:rPr>
+          <w:rStyle w:val="NormalTok"/>
+        </w:rPr>
+        <w:t xml:space="preserve">(</w:t>
+      </w:r>
+      <w:r>
+        <w:rPr>
+          <w:rStyle w:val="StringTok"/>
+        </w:rPr>
+        <w:t xml:space="preserve">"data"</w:t>
+      </w:r>
+      <w:r>
+        <w:rPr>
+          <w:rStyle w:val="NormalTok"/>
+        </w:rPr>
+        <w:t xml:space="preserve">,</w:t>
+      </w:r>
+      <w:r>
+        <w:rPr>
+          <w:rStyle w:val="StringTok"/>
+        </w:rPr>
+        <w:t xml:space="preserve">"raw-data"</w:t>
+      </w:r>
+      <w:r>
+        <w:rPr>
+          <w:rStyle w:val="NormalTok"/>
+        </w:rPr>
+        <w:t xml:space="preserve">,</w:t>
+      </w:r>
+      <w:r>
+        <w:rPr>
+          <w:rStyle w:val="StringTok"/>
+        </w:rPr>
+        <w:t xml:space="preserve">"Human Papillomavirus (HPV) vaccination coverage 2025-21-01 11-57 UTC.xlsx"</w:t>
+      </w:r>
+      <w:r>
+        <w:rPr>
+          <w:rStyle w:val="NormalTok"/>
+        </w:rPr>
+        <w:t xml:space="preserve">), </w:t>
+      </w:r>
+      <w:r>
+        <w:rPr>
+          <w:rStyle w:val="AttributeTok"/>
+        </w:rPr>
+        <w:t xml:space="preserve">sheet =</w:t>
+      </w:r>
+      <w:r>
+        <w:rPr>
+          <w:rStyle w:val="NormalTok"/>
+        </w:rPr>
+        <w:t xml:space="preserve"> </w:t>
+      </w:r>
+      <w:r>
+        <w:rPr>
+          <w:rStyle w:val="StringTok"/>
+        </w:rPr>
+        <w:t xml:space="preserve">"Sheet1"</w:t>
+      </w:r>
+      <w:r>
+        <w:rPr>
+          <w:rStyle w:val="NormalTok"/>
+        </w:rPr>
+        <w:t xml:space="preserve">, </w:t>
+      </w:r>
+      <w:r>
+        <w:rPr>
+          <w:rStyle w:val="AttributeTok"/>
+        </w:rPr>
+        <w:t xml:space="preserve">colNames =</w:t>
+      </w:r>
+      <w:r>
+        <w:rPr>
+          <w:rStyle w:val="NormalTok"/>
+        </w:rPr>
+        <w:t xml:space="preserve"> </w:t>
+      </w:r>
+      <w:r>
+        <w:rPr>
+          <w:rStyle w:val="ConstantTok"/>
+        </w:rPr>
+        <w:t xml:space="preserve">TRUE</w:t>
+      </w:r>
+      <w:r>
+        <w:rPr>
+          <w:rStyle w:val="NormalTok"/>
+        </w:rPr>
+        <w:t xml:space="preserve">)</w:t>
+      </w:r>
+      <w:r>
+        <w:br/>
+      </w:r>
+      <w:r>
+        <w:br/>
+      </w:r>
+      <w:r>
+        <w:rPr>
+          <w:rStyle w:val="CommentTok"/>
+        </w:rPr>
+        <w:t xml:space="preserve">#There are missing data, data will need to be converted from long to wide format to get a better sense of complete data</w:t>
+      </w:r>
+      <w:r>
+        <w:br/>
+      </w:r>
+      <w:r>
+        <w:rPr>
+          <w:rStyle w:val="FunctionTok"/>
+        </w:rPr>
+        <w:t xml:space="preserve">gg_miss_var</w:t>
+      </w:r>
+      <w:r>
+        <w:rPr>
+          <w:rStyle w:val="NormalTok"/>
+        </w:rPr>
+        <w:t xml:space="preserve">(hpv_coverage_raw)</w:t>
+      </w:r>
+    </w:p>
+    <w:p>
+      <w:pPr>
+        <w:pStyle w:val="FirstParagraph"/>
+      </w:pPr>
+      <w:r>
+        <w:drawing>
+          <wp:inline>
+            <wp:extent cx="5334000" cy="4267200"/>
+            <wp:effectExtent b="0" l="0" r="0" t="0"/>
+            <wp:docPr descr="" title="" id="38" name="Picture"/>
+            <a:graphic>
+              <a:graphicData uri="http://schemas.openxmlformats.org/drawingml/2006/picture">
+                <pic:pic>
+                  <pic:nvPicPr>
+                    <pic:cNvPr descr="Manuscript_files/figure-docx/unnamed-chunk-3-1.png" id="39" name="Picture"/>
+                    <pic:cNvPicPr>
+                      <a:picLocks noChangeArrowheads="1" noChangeAspect="1"/>
+                    </pic:cNvPicPr>
+                  </pic:nvPicPr>
+                  <pic:blipFill>
+                    <a:blip r:embed="rId37"/>
+                    <a:stretch>
+                      <a:fillRect/>
+                    </a:stretch>
+                  </pic:blipFill>
+                  <pic:spPr bwMode="auto">
+                    <a:xfrm>
+                      <a:off x="0" y="0"/>
+                      <a:ext cx="5334000" cy="4267200"/>
+                    </a:xfrm>
+                    <a:prstGeom prst="rect">
+                      <a:avLst/>
+                    </a:prstGeom>
+                    <a:noFill/>
+                    <a:ln w="9525">
+                      <a:noFill/>
+                      <a:headEnd/>
+                      <a:tailEnd/>
+                    </a:ln>
+                  </pic:spPr>
+                </pic:pic>
+              </a:graphicData>
+            </a:graphic>
+          </wp:inline>
+        </w:drawing>
+      </w:r>
+    </w:p>
+    <w:p>
+      <w:pPr>
+        <w:pStyle w:val="SourceCode"/>
+      </w:pPr>
+      <w:r>
+        <w:rPr>
+          <w:rStyle w:val="CommentTok"/>
+        </w:rPr>
+        <w:t xml:space="preserve">#Gives total number of countries in the dataset</w:t>
+      </w:r>
+      <w:r>
+        <w:br/>
+      </w:r>
+      <w:r>
+        <w:rPr>
+          <w:rStyle w:val="FunctionTok"/>
+        </w:rPr>
+        <w:t xml:space="preserve">table</w:t>
+      </w:r>
+      <w:r>
+        <w:rPr>
+          <w:rStyle w:val="NormalTok"/>
+        </w:rPr>
+        <w:t xml:space="preserve">(hpv_coverage_raw</w:t>
+      </w:r>
+      <w:r>
+        <w:rPr>
+          <w:rStyle w:val="SpecialCharTok"/>
+        </w:rPr>
+        <w:t xml:space="preserve">$</w:t>
+      </w:r>
+      <w:r>
+        <w:rPr>
+          <w:rStyle w:val="NormalTok"/>
+        </w:rPr>
+        <w:t xml:space="preserve">YEAR)</w:t>
+      </w:r>
+    </w:p>
+    <w:p>
+      <w:pPr>
+        <w:pStyle w:val="SourceCode"/>
+      </w:pPr>
+      <w:r>
+        <w:br/>
+      </w:r>
+      <w:r>
+        <w:rPr>
+          <w:rStyle w:val="VerbatimChar"/>
+        </w:rPr>
+        <w:t xml:space="preserve">2010 2011 2012 2013 2014 2015 2016 2017 2018 2019 2020 2021 2022 2023 </w:t>
+      </w:r>
+      <w:r>
+        <w:br/>
+      </w:r>
+      <w:r>
+        <w:rPr>
+          <w:rStyle w:val="VerbatimChar"/>
+        </w:rPr>
+        <w:t xml:space="preserve"> 196  196  196  196  196  196  196  196  196  196  196  196  196  195 </w:t>
+      </w:r>
+    </w:p>
+    <w:bookmarkEnd w:id="40"/>
+    <w:bookmarkStart w:id="44" w:name="hpv-vaccination-program-characteristics"/>
+    <w:p>
+      <w:pPr>
+        <w:pStyle w:val="Heading5"/>
+      </w:pPr>
+      <w:r>
+        <w:t xml:space="preserve">3.3.0.1.2 HPV vaccination program characteristics</w:t>
+      </w:r>
+    </w:p>
+    <w:p>
+      <w:pPr>
+        <w:pStyle w:val="FirstParagraph"/>
+      </w:pPr>
+      <w:r>
+        <w:t xml:space="preserve">A total of 196 countries are included in the data set. About one third of countries are missing year of introduction, and a few are missing country income. Other characteristics (e.g., delivery strategy) appear complete.</w:t>
+      </w:r>
+    </w:p>
+    <w:p>
+      <w:pPr>
+        <w:pStyle w:val="SourceCode"/>
+      </w:pPr>
+      <w:r>
+        <w:rPr>
+          <w:rStyle w:val="CommentTok"/>
+        </w:rPr>
+        <w:t xml:space="preserve">#Importing HPV vaccination program characteristics</w:t>
+      </w:r>
+      <w:r>
+        <w:br/>
+      </w:r>
+      <w:r>
+        <w:rPr>
+          <w:rStyle w:val="NormalTok"/>
+        </w:rPr>
+        <w:t xml:space="preserve">hpv_program_raw </w:t>
+      </w:r>
+      <w:r>
+        <w:rPr>
+          <w:rStyle w:val="OtherTok"/>
+        </w:rPr>
+        <w:t xml:space="preserve">&lt;-</w:t>
+      </w:r>
+      <w:r>
+        <w:rPr>
+          <w:rStyle w:val="NormalTok"/>
+        </w:rPr>
+        <w:t xml:space="preserve"> </w:t>
+      </w:r>
+      <w:r>
+        <w:rPr>
+          <w:rStyle w:val="FunctionTok"/>
+        </w:rPr>
+        <w:t xml:space="preserve">read.csv</w:t>
+      </w:r>
+      <w:r>
+        <w:rPr>
+          <w:rStyle w:val="NormalTok"/>
+        </w:rPr>
+        <w:t xml:space="preserve">(</w:t>
+      </w:r>
+      <w:r>
+        <w:rPr>
+          <w:rStyle w:val="FunctionTok"/>
+        </w:rPr>
+        <w:t xml:space="preserve">here</w:t>
+      </w:r>
+      <w:r>
+        <w:rPr>
+          <w:rStyle w:val="NormalTok"/>
+        </w:rPr>
+        <w:t xml:space="preserve">(</w:t>
+      </w:r>
+      <w:r>
+        <w:rPr>
+          <w:rStyle w:val="StringTok"/>
+        </w:rPr>
+        <w:t xml:space="preserve">"data"</w:t>
+      </w:r>
+      <w:r>
+        <w:rPr>
+          <w:rStyle w:val="NormalTok"/>
+        </w:rPr>
+        <w:t xml:space="preserve">,</w:t>
+      </w:r>
+      <w:r>
+        <w:rPr>
+          <w:rStyle w:val="StringTok"/>
+        </w:rPr>
+        <w:t xml:space="preserve">"raw-data"</w:t>
+      </w:r>
+      <w:r>
+        <w:rPr>
+          <w:rStyle w:val="NormalTok"/>
+        </w:rPr>
+        <w:t xml:space="preserve">,</w:t>
+      </w:r>
+      <w:r>
+        <w:rPr>
+          <w:rStyle w:val="StringTok"/>
+        </w:rPr>
+        <w:t xml:space="preserve">"who-dashboard-1dosecoverage-1-27-25.csv"</w:t>
+      </w:r>
+      <w:r>
+        <w:rPr>
+          <w:rStyle w:val="NormalTok"/>
+        </w:rPr>
+        <w:t xml:space="preserve">), </w:t>
+      </w:r>
+      <w:r>
+        <w:rPr>
+          <w:rStyle w:val="AttributeTok"/>
+        </w:rPr>
+        <w:t xml:space="preserve">header =</w:t>
+      </w:r>
+      <w:r>
+        <w:rPr>
+          <w:rStyle w:val="NormalTok"/>
+        </w:rPr>
+        <w:t xml:space="preserve"> </w:t>
+      </w:r>
+      <w:r>
+        <w:rPr>
+          <w:rStyle w:val="ConstantTok"/>
+        </w:rPr>
+        <w:t xml:space="preserve">TRUE</w:t>
+      </w:r>
+      <w:r>
+        <w:rPr>
+          <w:rStyle w:val="NormalTok"/>
+        </w:rPr>
+        <w:t xml:space="preserve">)</w:t>
+      </w:r>
+      <w:r>
+        <w:br/>
+      </w:r>
+      <w:r>
+        <w:br/>
+      </w:r>
+      <w:r>
+        <w:rPr>
+          <w:rStyle w:val="CommentTok"/>
+        </w:rPr>
+        <w:t xml:space="preserve">#There are missing data, year of introduction is missing for about a third of countries</w:t>
+      </w:r>
+      <w:r>
+        <w:br/>
+      </w:r>
+      <w:r>
+        <w:rPr>
+          <w:rStyle w:val="FunctionTok"/>
+        </w:rPr>
+        <w:t xml:space="preserve">gg_miss_var</w:t>
+      </w:r>
+      <w:r>
+        <w:rPr>
+          <w:rStyle w:val="NormalTok"/>
+        </w:rPr>
+        <w:t xml:space="preserve">(hpv_program_raw)</w:t>
+      </w:r>
+    </w:p>
+    <w:p>
+      <w:pPr>
+        <w:pStyle w:val="FirstParagraph"/>
+      </w:pPr>
+      <w:r>
+        <w:drawing>
+          <wp:inline>
+            <wp:extent cx="5334000" cy="4267200"/>
+            <wp:effectExtent b="0" l="0" r="0" t="0"/>
+            <wp:docPr descr="" title="" id="42" name="Picture"/>
+            <a:graphic>
+              <a:graphicData uri="http://schemas.openxmlformats.org/drawingml/2006/picture">
+                <pic:pic>
+                  <pic:nvPicPr>
+                    <pic:cNvPr descr="Manuscript_files/figure-docx/unnamed-chunk-4-1.png" id="43" name="Picture"/>
+                    <pic:cNvPicPr>
+                      <a:picLocks noChangeArrowheads="1" noChangeAspect="1"/>
+                    </pic:cNvPicPr>
+                  </pic:nvPicPr>
+                  <pic:blipFill>
+                    <a:blip r:embed="rId41"/>
+                    <a:stretch>
+                      <a:fillRect/>
+                    </a:stretch>
+                  </pic:blipFill>
+                  <pic:spPr bwMode="auto">
+                    <a:xfrm>
+                      <a:off x="0" y="0"/>
+                      <a:ext cx="5334000" cy="4267200"/>
+                    </a:xfrm>
+                    <a:prstGeom prst="rect">
+                      <a:avLst/>
+                    </a:prstGeom>
+                    <a:noFill/>
+                    <a:ln w="9525">
+                      <a:noFill/>
+                      <a:headEnd/>
+                      <a:tailEnd/>
+                    </a:ln>
+                  </pic:spPr>
+                </pic:pic>
+              </a:graphicData>
+            </a:graphic>
+          </wp:inline>
+        </w:drawing>
+      </w:r>
+    </w:p>
+    <w:p>
+      <w:pPr>
+        <w:pStyle w:val="SourceCode"/>
+      </w:pPr>
+      <w:r>
+        <w:rPr>
+          <w:rStyle w:val="CommentTok"/>
+        </w:rPr>
+        <w:t xml:space="preserve">#Gives total number of countries in the dataset</w:t>
+      </w:r>
+      <w:r>
+        <w:br/>
+      </w:r>
+      <w:r>
+        <w:rPr>
+          <w:rStyle w:val="FunctionTok"/>
+        </w:rPr>
+        <w:t xml:space="preserve">nrow</w:t>
+      </w:r>
+      <w:r>
+        <w:rPr>
+          <w:rStyle w:val="NormalTok"/>
+        </w:rPr>
+        <w:t xml:space="preserve">(hpv_program_raw)</w:t>
+      </w:r>
+    </w:p>
+    <w:p>
+      <w:pPr>
+        <w:pStyle w:val="SourceCode"/>
+      </w:pPr>
+      <w:r>
+        <w:rPr>
+          <w:rStyle w:val="VerbatimChar"/>
+        </w:rPr>
+        <w:t xml:space="preserve">[1] 196</w:t>
+      </w:r>
+    </w:p>
+    <w:bookmarkEnd w:id="44"/>
+    <w:bookmarkEnd w:id="45"/>
+    <w:bookmarkStart w:id="49" w:name="covid19-data"/>
+    <w:p>
+      <w:pPr>
+        <w:pStyle w:val="Heading4"/>
+      </w:pPr>
+      <w:r>
+        <w:t xml:space="preserve">3.3.0.2 COVID19 data</w:t>
+      </w:r>
+    </w:p>
+    <w:p>
+      <w:pPr>
+        <w:pStyle w:val="FirstParagraph"/>
+      </w:pPr>
+      <w:r>
+        <w:t xml:space="preserve">This data source includes weekly COVD case count data on 239 countries. The data set includes 440640 rows, but about half have missing data on new case counts. Completeness of data will have to be reviewed once the data are restricted to countries with vaccination coverage estimates in the years of interest.</w:t>
+      </w:r>
+    </w:p>
+    <w:p>
+      <w:pPr>
+        <w:pStyle w:val="SourceCode"/>
+      </w:pPr>
+      <w:r>
+        <w:rPr>
+          <w:rStyle w:val="CommentTok"/>
+        </w:rPr>
+        <w:t xml:space="preserve">#Importing HPV vaccination program characteristics</w:t>
+      </w:r>
+      <w:r>
+        <w:br/>
+      </w:r>
+      <w:r>
+        <w:rPr>
+          <w:rStyle w:val="NormalTok"/>
+        </w:rPr>
+        <w:t xml:space="preserve">covid_raw </w:t>
+      </w:r>
+      <w:r>
+        <w:rPr>
+          <w:rStyle w:val="OtherTok"/>
+        </w:rPr>
+        <w:t xml:space="preserve">&lt;-</w:t>
+      </w:r>
+      <w:r>
+        <w:rPr>
+          <w:rStyle w:val="NormalTok"/>
+        </w:rPr>
+        <w:t xml:space="preserve"> </w:t>
+      </w:r>
+      <w:r>
+        <w:rPr>
+          <w:rStyle w:val="FunctionTok"/>
+        </w:rPr>
+        <w:t xml:space="preserve">read.csv</w:t>
+      </w:r>
+      <w:r>
+        <w:rPr>
+          <w:rStyle w:val="NormalTok"/>
+        </w:rPr>
+        <w:t xml:space="preserve">(</w:t>
+      </w:r>
+      <w:r>
+        <w:rPr>
+          <w:rStyle w:val="FunctionTok"/>
+        </w:rPr>
+        <w:t xml:space="preserve">here</w:t>
+      </w:r>
+      <w:r>
+        <w:rPr>
+          <w:rStyle w:val="NormalTok"/>
+        </w:rPr>
+        <w:t xml:space="preserve">(</w:t>
+      </w:r>
+      <w:r>
+        <w:rPr>
+          <w:rStyle w:val="StringTok"/>
+        </w:rPr>
+        <w:t xml:space="preserve">"data"</w:t>
+      </w:r>
+      <w:r>
+        <w:rPr>
+          <w:rStyle w:val="NormalTok"/>
+        </w:rPr>
+        <w:t xml:space="preserve">,</w:t>
+      </w:r>
+      <w:r>
+        <w:rPr>
+          <w:rStyle w:val="StringTok"/>
+        </w:rPr>
+        <w:t xml:space="preserve">"raw-data"</w:t>
+      </w:r>
+      <w:r>
+        <w:rPr>
+          <w:rStyle w:val="NormalTok"/>
+        </w:rPr>
+        <w:t xml:space="preserve">,</w:t>
+      </w:r>
+      <w:r>
+        <w:rPr>
+          <w:rStyle w:val="StringTok"/>
+        </w:rPr>
+        <w:t xml:space="preserve">"WHO-COVID-19-global-daily-data.csv"</w:t>
+      </w:r>
+      <w:r>
+        <w:rPr>
+          <w:rStyle w:val="NormalTok"/>
+        </w:rPr>
+        <w:t xml:space="preserve">), </w:t>
+      </w:r>
+      <w:r>
+        <w:rPr>
+          <w:rStyle w:val="AttributeTok"/>
+        </w:rPr>
+        <w:t xml:space="preserve">header =</w:t>
+      </w:r>
+      <w:r>
+        <w:rPr>
+          <w:rStyle w:val="NormalTok"/>
+        </w:rPr>
+        <w:t xml:space="preserve"> </w:t>
+      </w:r>
+      <w:r>
+        <w:rPr>
+          <w:rStyle w:val="ConstantTok"/>
+        </w:rPr>
+        <w:t xml:space="preserve">TRUE</w:t>
+      </w:r>
+      <w:r>
+        <w:rPr>
+          <w:rStyle w:val="NormalTok"/>
+        </w:rPr>
+        <w:t xml:space="preserve">)</w:t>
+      </w:r>
+      <w:r>
+        <w:br/>
+      </w:r>
+      <w:r>
+        <w:br/>
+      </w:r>
+      <w:r>
+        <w:rPr>
+          <w:rStyle w:val="CommentTok"/>
+        </w:rPr>
+        <w:t xml:space="preserve">#There are missing data, year of introduction is missing for about a third of countries</w:t>
+      </w:r>
+      <w:r>
+        <w:br/>
+      </w:r>
+      <w:r>
+        <w:rPr>
+          <w:rStyle w:val="FunctionTok"/>
+        </w:rPr>
+        <w:t xml:space="preserve">gg_miss_var</w:t>
+      </w:r>
+      <w:r>
+        <w:rPr>
+          <w:rStyle w:val="NormalTok"/>
+        </w:rPr>
+        <w:t xml:space="preserve">(covid_raw)</w:t>
+      </w:r>
+    </w:p>
+    <w:p>
+      <w:pPr>
+        <w:pStyle w:val="FirstParagraph"/>
+      </w:pPr>
+      <w:r>
+        <w:drawing>
+          <wp:inline>
+            <wp:extent cx="5334000" cy="4267200"/>
+            <wp:effectExtent b="0" l="0" r="0" t="0"/>
+            <wp:docPr descr="" title="" id="47" name="Picture"/>
+            <a:graphic>
+              <a:graphicData uri="http://schemas.openxmlformats.org/drawingml/2006/picture">
+                <pic:pic>
+                  <pic:nvPicPr>
+                    <pic:cNvPr descr="Manuscript_files/figure-docx/unnamed-chunk-5-1.png" id="48" name="Picture"/>
+                    <pic:cNvPicPr>
+                      <a:picLocks noChangeArrowheads="1" noChangeAspect="1"/>
+                    </pic:cNvPicPr>
+                  </pic:nvPicPr>
+                  <pic:blipFill>
+                    <a:blip r:embed="rId46"/>
+                    <a:stretch>
+                      <a:fillRect/>
+                    </a:stretch>
+                  </pic:blipFill>
+                  <pic:spPr bwMode="auto">
+                    <a:xfrm>
+                      <a:off x="0" y="0"/>
+                      <a:ext cx="5334000" cy="4267200"/>
+                    </a:xfrm>
+                    <a:prstGeom prst="rect">
+                      <a:avLst/>
+                    </a:prstGeom>
+                    <a:noFill/>
+                    <a:ln w="9525">
+                      <a:noFill/>
+                      <a:headEnd/>
+                      <a:tailEnd/>
+                    </a:ln>
+                  </pic:spPr>
+                </pic:pic>
+              </a:graphicData>
+            </a:graphic>
+          </wp:inline>
+        </w:drawing>
+      </w:r>
+    </w:p>
+    <w:p>
+      <w:pPr>
+        <w:pStyle w:val="SourceCode"/>
+      </w:pPr>
+      <w:r>
+        <w:rPr>
+          <w:rStyle w:val="CommentTok"/>
+        </w:rPr>
+        <w:t xml:space="preserve">#Gives total number of countries in the dataset</w:t>
+      </w:r>
+      <w:r>
+        <w:br/>
+      </w:r>
+      <w:r>
+        <w:rPr>
+          <w:rStyle w:val="FunctionTok"/>
+        </w:rPr>
+        <w:t xml:space="preserve">nrow</w:t>
+      </w:r>
+      <w:r>
+        <w:rPr>
+          <w:rStyle w:val="NormalTok"/>
+        </w:rPr>
+        <w:t xml:space="preserve">(covid_raw)</w:t>
+      </w:r>
+    </w:p>
+    <w:p>
+      <w:pPr>
+        <w:pStyle w:val="SourceCode"/>
+      </w:pPr>
+      <w:r>
+        <w:rPr>
+          <w:rStyle w:val="VerbatimChar"/>
+        </w:rPr>
+        <w:t xml:space="preserve">[1] 440640</w:t>
+      </w:r>
+    </w:p>
+    <w:p>
+      <w:pPr>
+        <w:pStyle w:val="SourceCode"/>
+      </w:pPr>
+      <w:r>
+        <w:rPr>
+          <w:rStyle w:val="CommentTok"/>
+        </w:rPr>
+        <w:t xml:space="preserve">#Getting the number of countires - 239</w:t>
+      </w:r>
+      <w:r>
+        <w:br/>
+      </w:r>
+      <w:r>
+        <w:rPr>
+          <w:rStyle w:val="NormalTok"/>
+        </w:rPr>
+        <w:t xml:space="preserve">countries </w:t>
+      </w:r>
+      <w:r>
+        <w:rPr>
+          <w:rStyle w:val="OtherTok"/>
+        </w:rPr>
+        <w:t xml:space="preserve">&lt;-</w:t>
+      </w:r>
+      <w:r>
+        <w:rPr>
+          <w:rStyle w:val="NormalTok"/>
+        </w:rPr>
+        <w:t xml:space="preserve"> </w:t>
+      </w:r>
+      <w:r>
+        <w:rPr>
+          <w:rStyle w:val="FunctionTok"/>
+        </w:rPr>
+        <w:t xml:space="preserve">table</w:t>
+      </w:r>
+      <w:r>
+        <w:rPr>
+          <w:rStyle w:val="NormalTok"/>
+        </w:rPr>
+        <w:t xml:space="preserve">(covid_raw</w:t>
+      </w:r>
+      <w:r>
+        <w:rPr>
+          <w:rStyle w:val="SpecialCharTok"/>
+        </w:rPr>
+        <w:t xml:space="preserve">$</w:t>
+      </w:r>
+      <w:r>
+        <w:rPr>
+          <w:rStyle w:val="NormalTok"/>
+        </w:rPr>
+        <w:t xml:space="preserve">Country_code)</w:t>
+      </w:r>
+      <w:r>
+        <w:br/>
+      </w:r>
+      <w:r>
+        <w:rPr>
+          <w:rStyle w:val="FunctionTok"/>
+        </w:rPr>
+        <w:t xml:space="preserve">dim</w:t>
+      </w:r>
+      <w:r>
+        <w:rPr>
+          <w:rStyle w:val="NormalTok"/>
+        </w:rPr>
+        <w:t xml:space="preserve">(countries)</w:t>
+      </w:r>
+    </w:p>
+    <w:p>
+      <w:pPr>
+        <w:pStyle w:val="SourceCode"/>
+      </w:pPr>
+      <w:r>
+        <w:rPr>
+          <w:rStyle w:val="VerbatimChar"/>
+        </w:rPr>
+        <w:t xml:space="preserve">[1] 239</w:t>
+      </w:r>
+    </w:p>
+    <w:bookmarkEnd w:id="49"/>
+    <w:bookmarkStart w:id="53" w:name="united-nations-data"/>
+    <w:p>
+      <w:pPr>
+        <w:pStyle w:val="Heading4"/>
+      </w:pPr>
+      <w:r>
+        <w:t xml:space="preserve">3.3.0.3 United Nations data</w:t>
+      </w:r>
+    </w:p>
+    <w:p>
+      <w:pPr>
+        <w:pStyle w:val="FirstParagraph"/>
+      </w:pPr>
+      <w:r>
+        <w:t xml:space="preserve">There are 238 countries with yearly data from 1950 to 2023. Data appear mostly complete (ISO2 Alpha-code is missing for some rows but this is missing for all World and Region specific rows since this is a code to indicate country). Data will be restricted to the two years of interest during the next part of the project.</w:t>
+      </w:r>
+    </w:p>
+    <w:p>
+      <w:pPr>
+        <w:pStyle w:val="SourceCode"/>
+      </w:pPr>
+      <w:r>
+        <w:rPr>
+          <w:rStyle w:val="NormalTok"/>
+        </w:rPr>
+        <w:t xml:space="preserve">u_n_raw </w:t>
+      </w:r>
+      <w:r>
+        <w:rPr>
+          <w:rStyle w:val="OtherTok"/>
+        </w:rPr>
+        <w:t xml:space="preserve">&lt;-</w:t>
+      </w:r>
+      <w:r>
+        <w:rPr>
+          <w:rStyle w:val="NormalTok"/>
+        </w:rPr>
+        <w:t xml:space="preserve"> </w:t>
+      </w:r>
+      <w:r>
+        <w:rPr>
+          <w:rStyle w:val="FunctionTok"/>
+        </w:rPr>
+        <w:t xml:space="preserve">read.xlsx</w:t>
+      </w:r>
+      <w:r>
+        <w:rPr>
+          <w:rStyle w:val="NormalTok"/>
+        </w:rPr>
+        <w:t xml:space="preserve">(</w:t>
+      </w:r>
+      <w:r>
+        <w:rPr>
+          <w:rStyle w:val="FunctionTok"/>
+        </w:rPr>
+        <w:t xml:space="preserve">here</w:t>
+      </w:r>
+      <w:r>
+        <w:rPr>
+          <w:rStyle w:val="NormalTok"/>
+        </w:rPr>
+        <w:t xml:space="preserve">(</w:t>
+      </w:r>
+      <w:r>
+        <w:rPr>
+          <w:rStyle w:val="StringTok"/>
+        </w:rPr>
+        <w:t xml:space="preserve">"data"</w:t>
+      </w:r>
+      <w:r>
+        <w:rPr>
+          <w:rStyle w:val="NormalTok"/>
+        </w:rPr>
+        <w:t xml:space="preserve">,</w:t>
+      </w:r>
+      <w:r>
+        <w:rPr>
+          <w:rStyle w:val="StringTok"/>
+        </w:rPr>
+        <w:t xml:space="preserve">"raw-data"</w:t>
+      </w:r>
+      <w:r>
+        <w:rPr>
+          <w:rStyle w:val="NormalTok"/>
+        </w:rPr>
+        <w:t xml:space="preserve">,</w:t>
+      </w:r>
+      <w:r>
+        <w:rPr>
+          <w:rStyle w:val="StringTok"/>
+        </w:rPr>
+        <w:t xml:space="preserve">"WPP2024_GEN_F01_DEMOGRAPHIC_INDICATORS_COMPACT.xlsx"</w:t>
+      </w:r>
+      <w:r>
+        <w:rPr>
+          <w:rStyle w:val="NormalTok"/>
+        </w:rPr>
+        <w:t xml:space="preserve">), </w:t>
+      </w:r>
+      <w:r>
+        <w:rPr>
+          <w:rStyle w:val="AttributeTok"/>
+        </w:rPr>
+        <w:t xml:space="preserve">sheet =</w:t>
+      </w:r>
+      <w:r>
+        <w:rPr>
+          <w:rStyle w:val="NormalTok"/>
+        </w:rPr>
+        <w:t xml:space="preserve"> </w:t>
+      </w:r>
+      <w:r>
+        <w:rPr>
+          <w:rStyle w:val="StringTok"/>
+        </w:rPr>
+        <w:t xml:space="preserve">"Estimates"</w:t>
+      </w:r>
+      <w:r>
+        <w:rPr>
+          <w:rStyle w:val="NormalTok"/>
+        </w:rPr>
+        <w:t xml:space="preserve">)</w:t>
+      </w:r>
+      <w:r>
+        <w:br/>
+      </w:r>
+      <w:r>
+        <w:rPr>
+          <w:rStyle w:val="NormalTok"/>
+        </w:rPr>
+        <w:t xml:space="preserve">header_row </w:t>
+      </w:r>
+      <w:r>
+        <w:rPr>
+          <w:rStyle w:val="OtherTok"/>
+        </w:rPr>
+        <w:t xml:space="preserve">&lt;-</w:t>
+      </w:r>
+      <w:r>
+        <w:rPr>
+          <w:rStyle w:val="NormalTok"/>
+        </w:rPr>
+        <w:t xml:space="preserve"> </w:t>
+      </w:r>
+      <w:r>
+        <w:rPr>
+          <w:rStyle w:val="DecValTok"/>
+        </w:rPr>
+        <w:t xml:space="preserve">10</w:t>
+      </w:r>
+      <w:r>
+        <w:br/>
+      </w:r>
+      <w:r>
+        <w:rPr>
+          <w:rStyle w:val="NormalTok"/>
+        </w:rPr>
+        <w:t xml:space="preserve">column_names_un </w:t>
+      </w:r>
+      <w:r>
+        <w:rPr>
+          <w:rStyle w:val="OtherTok"/>
+        </w:rPr>
+        <w:t xml:space="preserve">&lt;-</w:t>
+      </w:r>
+      <w:r>
+        <w:rPr>
+          <w:rStyle w:val="NormalTok"/>
+        </w:rPr>
+        <w:t xml:space="preserve"> </w:t>
+      </w:r>
+      <w:r>
+        <w:rPr>
+          <w:rStyle w:val="FunctionTok"/>
+        </w:rPr>
+        <w:t xml:space="preserve">as.character</w:t>
+      </w:r>
+      <w:r>
+        <w:rPr>
+          <w:rStyle w:val="NormalTok"/>
+        </w:rPr>
+        <w:t xml:space="preserve">(</w:t>
+      </w:r>
+      <w:r>
+        <w:rPr>
+          <w:rStyle w:val="FunctionTok"/>
+        </w:rPr>
+        <w:t xml:space="preserve">unlist</w:t>
+      </w:r>
+      <w:r>
+        <w:rPr>
+          <w:rStyle w:val="NormalTok"/>
+        </w:rPr>
+        <w:t xml:space="preserve">(u_n_raw[header_row, ]))</w:t>
+      </w:r>
+      <w:r>
+        <w:br/>
+      </w:r>
+      <w:r>
+        <w:br/>
+      </w:r>
+      <w:r>
+        <w:rPr>
+          <w:rStyle w:val="CommentTok"/>
+        </w:rPr>
+        <w:t xml:space="preserve"># Read the data again, skipping the rows before the header</w:t>
+      </w:r>
+      <w:r>
+        <w:br/>
+      </w:r>
+      <w:r>
+        <w:rPr>
+          <w:rStyle w:val="NormalTok"/>
+        </w:rPr>
+        <w:t xml:space="preserve">u_n </w:t>
+      </w:r>
+      <w:r>
+        <w:rPr>
+          <w:rStyle w:val="OtherTok"/>
+        </w:rPr>
+        <w:t xml:space="preserve">&lt;-</w:t>
+      </w:r>
+      <w:r>
+        <w:rPr>
+          <w:rStyle w:val="NormalTok"/>
+        </w:rPr>
+        <w:t xml:space="preserve"> </w:t>
+      </w:r>
+      <w:r>
+        <w:rPr>
+          <w:rStyle w:val="FunctionTok"/>
+        </w:rPr>
+        <w:t xml:space="preserve">read.xlsx</w:t>
+      </w:r>
+      <w:r>
+        <w:rPr>
+          <w:rStyle w:val="NormalTok"/>
+        </w:rPr>
+        <w:t xml:space="preserve">(</w:t>
+      </w:r>
+      <w:r>
+        <w:rPr>
+          <w:rStyle w:val="FunctionTok"/>
+        </w:rPr>
+        <w:t xml:space="preserve">here</w:t>
+      </w:r>
+      <w:r>
+        <w:rPr>
+          <w:rStyle w:val="NormalTok"/>
+        </w:rPr>
+        <w:t xml:space="preserve">(</w:t>
+      </w:r>
+      <w:r>
+        <w:rPr>
+          <w:rStyle w:val="StringTok"/>
+        </w:rPr>
+        <w:t xml:space="preserve">"data"</w:t>
+      </w:r>
+      <w:r>
+        <w:rPr>
+          <w:rStyle w:val="NormalTok"/>
+        </w:rPr>
+        <w:t xml:space="preserve">,</w:t>
+      </w:r>
+      <w:r>
+        <w:rPr>
+          <w:rStyle w:val="StringTok"/>
+        </w:rPr>
+        <w:t xml:space="preserve">"raw-data"</w:t>
+      </w:r>
+      <w:r>
+        <w:rPr>
+          <w:rStyle w:val="NormalTok"/>
+        </w:rPr>
+        <w:t xml:space="preserve">,</w:t>
+      </w:r>
+      <w:r>
+        <w:rPr>
+          <w:rStyle w:val="StringTok"/>
+        </w:rPr>
+        <w:t xml:space="preserve">"WPP2024_GEN_F01_DEMOGRAPHIC_INDICATORS_COMPACT.xlsx"</w:t>
+      </w:r>
+      <w:r>
+        <w:rPr>
+          <w:rStyle w:val="NormalTok"/>
+        </w:rPr>
+        <w:t xml:space="preserve">), </w:t>
+      </w:r>
+      <w:r>
+        <w:rPr>
+          <w:rStyle w:val="AttributeTok"/>
+        </w:rPr>
+        <w:t xml:space="preserve">sheet =</w:t>
+      </w:r>
+      <w:r>
+        <w:rPr>
+          <w:rStyle w:val="NormalTok"/>
+        </w:rPr>
+        <w:t xml:space="preserve"> </w:t>
+      </w:r>
+      <w:r>
+        <w:rPr>
+          <w:rStyle w:val="StringTok"/>
+        </w:rPr>
+        <w:t xml:space="preserve">"Estimates"</w:t>
+      </w:r>
+      <w:r>
+        <w:rPr>
+          <w:rStyle w:val="NormalTok"/>
+        </w:rPr>
+        <w:t xml:space="preserve">, </w:t>
+      </w:r>
+      <w:r>
+        <w:rPr>
+          <w:rStyle w:val="AttributeTok"/>
+        </w:rPr>
+        <w:t xml:space="preserve">startRow =</w:t>
+      </w:r>
+      <w:r>
+        <w:rPr>
+          <w:rStyle w:val="NormalTok"/>
+        </w:rPr>
+        <w:t xml:space="preserve"> </w:t>
+      </w:r>
+      <w:r>
+        <w:rPr>
+          <w:rStyle w:val="DecValTok"/>
+        </w:rPr>
+        <w:t xml:space="preserve">18</w:t>
+      </w:r>
+      <w:r>
+        <w:rPr>
+          <w:rStyle w:val="NormalTok"/>
+        </w:rPr>
+        <w:t xml:space="preserve">, </w:t>
+      </w:r>
+      <w:r>
+        <w:rPr>
+          <w:rStyle w:val="AttributeTok"/>
+        </w:rPr>
+        <w:t xml:space="preserve">colNames =</w:t>
+      </w:r>
+      <w:r>
+        <w:rPr>
+          <w:rStyle w:val="NormalTok"/>
+        </w:rPr>
+        <w:t xml:space="preserve"> </w:t>
+      </w:r>
+      <w:r>
+        <w:rPr>
+          <w:rStyle w:val="ConstantTok"/>
+        </w:rPr>
+        <w:t xml:space="preserve">FALSE</w:t>
+      </w:r>
+      <w:r>
+        <w:rPr>
+          <w:rStyle w:val="NormalTok"/>
+        </w:rPr>
+        <w:t xml:space="preserve">)</w:t>
+      </w:r>
+      <w:r>
+        <w:br/>
+      </w:r>
+      <w:r>
+        <w:rPr>
+          <w:rStyle w:val="FunctionTok"/>
+        </w:rPr>
+        <w:t xml:space="preserve">colnames</w:t>
+      </w:r>
+      <w:r>
+        <w:rPr>
+          <w:rStyle w:val="NormalTok"/>
+        </w:rPr>
+        <w:t xml:space="preserve">(u_n) </w:t>
+      </w:r>
+      <w:r>
+        <w:rPr>
+          <w:rStyle w:val="OtherTok"/>
+        </w:rPr>
+        <w:t xml:space="preserve">&lt;-</w:t>
+      </w:r>
+      <w:r>
+        <w:rPr>
+          <w:rStyle w:val="NormalTok"/>
+        </w:rPr>
+        <w:t xml:space="preserve"> column_names_un</w:t>
+      </w:r>
+      <w:r>
+        <w:br/>
+      </w:r>
+      <w:r>
+        <w:br/>
+      </w:r>
+      <w:r>
+        <w:rPr>
+          <w:rStyle w:val="CommentTok"/>
+        </w:rPr>
+        <w:t xml:space="preserve">#Getting number of countries</w:t>
+      </w:r>
+      <w:r>
+        <w:br/>
+      </w:r>
+      <w:r>
+        <w:rPr>
+          <w:rStyle w:val="NormalTok"/>
+        </w:rPr>
+        <w:t xml:space="preserve">un_countries </w:t>
+      </w:r>
+      <w:r>
+        <w:rPr>
+          <w:rStyle w:val="OtherTok"/>
+        </w:rPr>
+        <w:t xml:space="preserve">&lt;-</w:t>
+      </w:r>
+      <w:r>
+        <w:rPr>
+          <w:rStyle w:val="NormalTok"/>
+        </w:rPr>
+        <w:t xml:space="preserve"> </w:t>
+      </w:r>
+      <w:r>
+        <w:rPr>
+          <w:rStyle w:val="FunctionTok"/>
+        </w:rPr>
+        <w:t xml:space="preserve">table</w:t>
+      </w:r>
+      <w:r>
+        <w:rPr>
+          <w:rStyle w:val="NormalTok"/>
+        </w:rPr>
+        <w:t xml:space="preserve">(u_n</w:t>
+      </w:r>
+      <w:r>
+        <w:rPr>
+          <w:rStyle w:val="SpecialCharTok"/>
+        </w:rPr>
+        <w:t xml:space="preserve">$</w:t>
+      </w:r>
+      <w:r>
+        <w:rPr>
+          <w:rStyle w:val="StringTok"/>
+        </w:rPr>
+        <w:t xml:space="preserve">`</w:t>
+      </w:r>
+      <w:r>
+        <w:rPr>
+          <w:rStyle w:val="AttributeTok"/>
+        </w:rPr>
+        <w:t xml:space="preserve">ISO3 Alpha-code</w:t>
+      </w:r>
+      <w:r>
+        <w:rPr>
+          <w:rStyle w:val="StringTok"/>
+        </w:rPr>
+        <w:t xml:space="preserve">`</w:t>
+      </w:r>
+      <w:r>
+        <w:rPr>
+          <w:rStyle w:val="NormalTok"/>
+        </w:rPr>
+        <w:t xml:space="preserve">)</w:t>
+      </w:r>
+      <w:r>
+        <w:br/>
+      </w:r>
+      <w:r>
+        <w:rPr>
+          <w:rStyle w:val="FunctionTok"/>
+        </w:rPr>
+        <w:t xml:space="preserve">dim</w:t>
+      </w:r>
+      <w:r>
+        <w:rPr>
+          <w:rStyle w:val="NormalTok"/>
+        </w:rPr>
+        <w:t xml:space="preserve">(un_countries)</w:t>
+      </w:r>
+    </w:p>
+    <w:p>
+      <w:pPr>
+        <w:pStyle w:val="SourceCode"/>
+      </w:pPr>
+      <w:r>
+        <w:rPr>
+          <w:rStyle w:val="VerbatimChar"/>
+        </w:rPr>
+        <w:t xml:space="preserve">[1] 238</w:t>
+      </w:r>
+    </w:p>
+    <w:p>
+      <w:pPr>
+        <w:pStyle w:val="SourceCode"/>
+      </w:pPr>
+      <w:r>
+        <w:rPr>
+          <w:rStyle w:val="CommentTok"/>
+        </w:rPr>
+        <w:t xml:space="preserve">#238 countries</w:t>
+      </w:r>
+      <w:r>
+        <w:br/>
+      </w:r>
+      <w:r>
+        <w:br/>
+      </w:r>
+      <w:r>
+        <w:rPr>
+          <w:rStyle w:val="CommentTok"/>
+        </w:rPr>
+        <w:t xml:space="preserve">#Getting number of years</w:t>
+      </w:r>
+      <w:r>
+        <w:br/>
+      </w:r>
+      <w:r>
+        <w:rPr>
+          <w:rStyle w:val="FunctionTok"/>
+        </w:rPr>
+        <w:t xml:space="preserve">table</w:t>
+      </w:r>
+      <w:r>
+        <w:rPr>
+          <w:rStyle w:val="NormalTok"/>
+        </w:rPr>
+        <w:t xml:space="preserve">(u_n</w:t>
+      </w:r>
+      <w:r>
+        <w:rPr>
+          <w:rStyle w:val="SpecialCharTok"/>
+        </w:rPr>
+        <w:t xml:space="preserve">$</w:t>
+      </w:r>
+      <w:r>
+        <w:rPr>
+          <w:rStyle w:val="NormalTok"/>
+        </w:rPr>
+        <w:t xml:space="preserve">Year)</w:t>
+      </w:r>
+    </w:p>
+    <w:p>
+      <w:pPr>
+        <w:pStyle w:val="SourceCode"/>
+      </w:pPr>
+      <w:r>
+        <w:br/>
+      </w:r>
+      <w:r>
+        <w:rPr>
+          <w:rStyle w:val="VerbatimChar"/>
+        </w:rPr>
+        <w:t xml:space="preserve">     1950 1951 1952 1953 1954 1955 1956 1957 1958 1959 1960 1961 1962 1963 1964 </w:t>
+      </w:r>
+      <w:r>
+        <w:br/>
+      </w:r>
+      <w:r>
+        <w:rPr>
+          <w:rStyle w:val="VerbatimChar"/>
+        </w:rPr>
+        <w:t xml:space="preserve">   5  297  297  297  297  297  297  297  297  297  297  297  297  297  297  297 </w:t>
+      </w:r>
+      <w:r>
+        <w:br/>
+      </w:r>
+      <w:r>
+        <w:rPr>
+          <w:rStyle w:val="VerbatimChar"/>
+        </w:rPr>
+        <w:t xml:space="preserve">1965 1966 1967 1968 1969 1970 1971 1972 1973 1974 1975 1976 1977 1978 1979 1980 </w:t>
+      </w:r>
+      <w:r>
+        <w:br/>
+      </w:r>
+      <w:r>
+        <w:rPr>
+          <w:rStyle w:val="VerbatimChar"/>
+        </w:rPr>
+        <w:t xml:space="preserve"> 297  297  297  297  297  297  297  297  297  297  297  297  297  297  297  297 </w:t>
+      </w:r>
+      <w:r>
+        <w:br/>
+      </w:r>
+      <w:r>
+        <w:rPr>
+          <w:rStyle w:val="VerbatimChar"/>
+        </w:rPr>
+        <w:t xml:space="preserve">1981 1982 1983 1984 1985 1986 1987 1988 1989 1990 1991 1992 1993 1994 1995 1996 </w:t>
+      </w:r>
+      <w:r>
+        <w:br/>
+      </w:r>
+      <w:r>
+        <w:rPr>
+          <w:rStyle w:val="VerbatimChar"/>
+        </w:rPr>
+        <w:t xml:space="preserve"> 297  297  297  297  297  297  297  297  297  297  297  297  297  297  297  297 </w:t>
+      </w:r>
+      <w:r>
+        <w:br/>
+      </w:r>
+      <w:r>
+        <w:rPr>
+          <w:rStyle w:val="VerbatimChar"/>
+        </w:rPr>
+        <w:t xml:space="preserve">1997 1998 1999 2000 2001 2002 2003 2004 2005 2006 2007 2008 2009 2010 2011 2012 </w:t>
+      </w:r>
+      <w:r>
+        <w:br/>
+      </w:r>
+      <w:r>
+        <w:rPr>
+          <w:rStyle w:val="VerbatimChar"/>
+        </w:rPr>
+        <w:t xml:space="preserve"> 297  297  297  297  297  297  297  297  297  297  297  297  297  297  297  297 </w:t>
+      </w:r>
+      <w:r>
+        <w:br/>
+      </w:r>
+      <w:r>
+        <w:rPr>
+          <w:rStyle w:val="VerbatimChar"/>
+        </w:rPr>
+        <w:t xml:space="preserve">2013 2014 2015 2016 2017 2018 2019 2020 2021 2022 2023 </w:t>
+      </w:r>
+      <w:r>
+        <w:br/>
+      </w:r>
+      <w:r>
+        <w:rPr>
+          <w:rStyle w:val="VerbatimChar"/>
+        </w:rPr>
+        <w:t xml:space="preserve"> 297  297  297  297  297  297  297  297  297  297  297 </w:t>
+      </w:r>
+    </w:p>
+    <w:p>
+      <w:pPr>
+        <w:pStyle w:val="SourceCode"/>
+      </w:pPr>
+      <w:r>
+        <w:rPr>
+          <w:rStyle w:val="CommentTok"/>
+        </w:rPr>
+        <w:t xml:space="preserve">#Year ranges from 1950 to 2023</w:t>
+      </w:r>
+      <w:r>
+        <w:br/>
+      </w:r>
+      <w:r>
+        <w:br/>
+      </w:r>
+      <w:r>
+        <w:rPr>
+          <w:rStyle w:val="CommentTok"/>
+        </w:rPr>
+        <w:t xml:space="preserve">#There are missing data, year of introduction is missing for about a third of countries</w:t>
+      </w:r>
+      <w:r>
+        <w:br/>
+      </w:r>
+      <w:r>
+        <w:rPr>
+          <w:rStyle w:val="FunctionTok"/>
+        </w:rPr>
+        <w:t xml:space="preserve">gg_miss_var</w:t>
+      </w:r>
+      <w:r>
+        <w:rPr>
+          <w:rStyle w:val="NormalTok"/>
+        </w:rPr>
+        <w:t xml:space="preserve">(u_n)</w:t>
+      </w:r>
+    </w:p>
+    <w:p>
+      <w:pPr>
+        <w:pStyle w:val="FirstParagraph"/>
+      </w:pPr>
+      <w:r>
+        <w:drawing>
+          <wp:inline>
+            <wp:extent cx="5334000" cy="4267200"/>
+            <wp:effectExtent b="0" l="0" r="0" t="0"/>
+            <wp:docPr descr="" title="" id="51" name="Picture"/>
+            <a:graphic>
+              <a:graphicData uri="http://schemas.openxmlformats.org/drawingml/2006/picture">
+                <pic:pic>
+                  <pic:nvPicPr>
+                    <pic:cNvPr descr="Manuscript_files/figure-docx/unnamed-chunk-6-1.png" id="52" name="Picture"/>
+                    <pic:cNvPicPr>
+                      <a:picLocks noChangeArrowheads="1" noChangeAspect="1"/>
+                    </pic:cNvPicPr>
+                  </pic:nvPicPr>
+                  <pic:blipFill>
+                    <a:blip r:embed="rId50"/>
+                    <a:stretch>
+                      <a:fillRect/>
+                    </a:stretch>
+                  </pic:blipFill>
+                  <pic:spPr bwMode="auto">
+                    <a:xfrm>
+                      <a:off x="0" y="0"/>
+                      <a:ext cx="5334000" cy="4267200"/>
+                    </a:xfrm>
+                    <a:prstGeom prst="rect">
+                      <a:avLst/>
+                    </a:prstGeom>
+                    <a:noFill/>
+                    <a:ln w="9525">
+                      <a:noFill/>
+                      <a:headEnd/>
+                      <a:tailEnd/>
+                    </a:ln>
+                  </pic:spPr>
+                </pic:pic>
+              </a:graphicData>
+            </a:graphic>
+          </wp:inline>
+        </w:drawing>
+      </w:r>
+    </w:p>
+    <w:bookmarkEnd w:id="53"/>
+    <w:bookmarkStart w:id="54" w:name="world-bank-data"/>
+    <w:p>
+      <w:pPr>
+        <w:pStyle w:val="Heading4"/>
+      </w:pPr>
+      <w:r>
+        <w:t xml:space="preserve">3.3.0.4 World Bank data</w:t>
+      </w:r>
+    </w:p>
+    <w:p>
+      <w:pPr>
+        <w:pStyle w:val="FirstParagraph"/>
+      </w:pPr>
+      <w:r>
+        <w:t xml:space="preserve">There are 218 countries with yearly data from 1987 to 2023. Some data are missing, but this is mostly complete. Data will be restricted to the two years of interest during the next part of the project.</w:t>
+      </w:r>
+    </w:p>
+    <w:p>
+      <w:pPr>
+        <w:pStyle w:val="SourceCode"/>
+      </w:pPr>
+      <w:r>
+        <w:rPr>
+          <w:rStyle w:val="VerbatimChar"/>
+        </w:rPr>
+        <w:t xml:space="preserve"># A tibble: 6 × 39</w:t>
+      </w:r>
+      <w:r>
+        <w:br/>
+      </w:r>
+      <w:r>
+        <w:rPr>
+          <w:rStyle w:val="VerbatimChar"/>
+        </w:rPr>
+        <w:t xml:space="preserve">  country_code country   `1987` `1988` `1989` `1990` `1991` `1992` `1993` `1994`</w:t>
+      </w:r>
+      <w:r>
+        <w:br/>
+      </w:r>
+      <w:r>
+        <w:rPr>
+          <w:rStyle w:val="VerbatimChar"/>
+        </w:rPr>
+        <w:t xml:space="preserve">  &lt;chr&gt;        &lt;chr&gt;     &lt;chr&gt;  &lt;chr&gt;  &lt;chr&gt;  &lt;chr&gt;  &lt;chr&gt;  &lt;chr&gt;  &lt;chr&gt;  &lt;chr&gt; </w:t>
+      </w:r>
+      <w:r>
+        <w:br/>
+      </w:r>
+      <w:r>
+        <w:rPr>
+          <w:rStyle w:val="VerbatimChar"/>
+        </w:rPr>
+        <w:t xml:space="preserve">1 VNM          Viet Nam  L      L      L      L      L      L      L      L     </w:t>
+      </w:r>
+      <w:r>
+        <w:br/>
+      </w:r>
+      <w:r>
+        <w:rPr>
+          <w:rStyle w:val="VerbatimChar"/>
+        </w:rPr>
+        <w:t xml:space="preserve">2 VIR          Virgin I… H      H      H      H      H      H      H      H     </w:t>
+      </w:r>
+      <w:r>
+        <w:br/>
+      </w:r>
+      <w:r>
+        <w:rPr>
+          <w:rStyle w:val="VerbatimChar"/>
+        </w:rPr>
+        <w:t xml:space="preserve">3 PSE          West Ban… ..     ..     ..     ..     ..     ..     ..     LM    </w:t>
+      </w:r>
+      <w:r>
+        <w:br/>
+      </w:r>
+      <w:r>
+        <w:rPr>
+          <w:rStyle w:val="VerbatimChar"/>
+        </w:rPr>
+        <w:t xml:space="preserve">4 YEM          Yemen, R… LM*    LM*    LM     LM     L      L      L      L     </w:t>
+      </w:r>
+      <w:r>
+        <w:br/>
+      </w:r>
+      <w:r>
+        <w:rPr>
+          <w:rStyle w:val="VerbatimChar"/>
+        </w:rPr>
+        <w:t xml:space="preserve">5 ZMB          Zambia    L      L      L      L      L      L      L      L     </w:t>
+      </w:r>
+      <w:r>
+        <w:br/>
+      </w:r>
+      <w:r>
+        <w:rPr>
+          <w:rStyle w:val="VerbatimChar"/>
+        </w:rPr>
+        <w:t xml:space="preserve">6 ZWE          Zimbabwe  LM     LM     LM     LM     L      L      L      L     </w:t>
+      </w:r>
+      <w:r>
+        <w:br/>
+      </w:r>
+      <w:r>
+        <w:rPr>
+          <w:rStyle w:val="VerbatimChar"/>
+        </w:rPr>
+        <w:t xml:space="preserve"># ℹ 29 more variables: `1995` &lt;chr&gt;, `1996` &lt;chr&gt;, `1997` &lt;chr&gt;, `1998` &lt;chr&gt;,</w:t>
+      </w:r>
+      <w:r>
+        <w:br/>
+      </w:r>
+      <w:r>
+        <w:rPr>
+          <w:rStyle w:val="VerbatimChar"/>
+        </w:rPr>
+        <w:t xml:space="preserve">#   `1999` &lt;chr&gt;, `2000` &lt;chr&gt;, `2001` &lt;chr&gt;, `2002` &lt;chr&gt;, `2003` &lt;chr&gt;,</w:t>
+      </w:r>
+      <w:r>
+        <w:br/>
+      </w:r>
+      <w:r>
+        <w:rPr>
+          <w:rStyle w:val="VerbatimChar"/>
+        </w:rPr>
+        <w:t xml:space="preserve">#   `2004` &lt;chr&gt;, `2005` &lt;chr&gt;, `2006` &lt;chr&gt;, `2007` &lt;chr&gt;, `2008` &lt;chr&gt;,</w:t>
+      </w:r>
+      <w:r>
+        <w:br/>
+      </w:r>
+      <w:r>
+        <w:rPr>
+          <w:rStyle w:val="VerbatimChar"/>
+        </w:rPr>
+        <w:t xml:space="preserve">#   `2009` &lt;chr&gt;, `2010` &lt;chr&gt;, `2011` &lt;chr&gt;, `2012` &lt;chr&gt;, `2013` &lt;chr&gt;,</w:t>
+      </w:r>
+      <w:r>
+        <w:br/>
+      </w:r>
+      <w:r>
+        <w:rPr>
+          <w:rStyle w:val="VerbatimChar"/>
+        </w:rPr>
+        <w:t xml:space="preserve">#   `2014` &lt;chr&gt;, `2015` &lt;chr&gt;, `2016` &lt;chr&gt;, `2017` &lt;chr&gt;, `2018` &lt;chr&gt;,</w:t>
+      </w:r>
+      <w:r>
+        <w:br/>
+      </w:r>
+      <w:r>
+        <w:rPr>
+          <w:rStyle w:val="VerbatimChar"/>
+        </w:rPr>
+        <w:t xml:space="preserve">#   `2019` &lt;chr&gt;, `2020` &lt;chr&gt;, `2021` &lt;chr&gt;, `2022` &lt;chr&gt;, `2023` &lt;chr&gt;</w:t>
+      </w:r>
+    </w:p>
+    <w:bookmarkEnd w:id="54"/>
+    <w:bookmarkEnd w:id="55"/>
+    <w:bookmarkStart w:id="56" w:name="statistical-analysis"/>
     <w:p>
       <w:pPr>
         <w:pStyle w:val="Heading2"/>
@@ -672,9 +2432,9 @@
         <w:br w:type="page"/>
       </w:r>
     </w:p>
-    <w:bookmarkEnd w:id="38"/>
-    <w:bookmarkEnd w:id="39"/>
-    <w:bookmarkStart w:id="49" w:name="results"/>
+    <w:bookmarkEnd w:id="56"/>
+    <w:bookmarkEnd w:id="57"/>
+    <w:bookmarkStart w:id="67" w:name="results"/>
     <w:p>
       <w:pPr>
         <w:pStyle w:val="Heading1"/>
@@ -683,7 +2443,7 @@
         <w:t xml:space="preserve">4. Results</w:t>
       </w:r>
     </w:p>
-    <w:bookmarkStart w:id="41" w:name="exploratorydescriptive-analysis"/>
+    <w:bookmarkStart w:id="59" w:name="exploratorydescriptive-analysis"/>
     <w:p>
       <w:pPr>
         <w:pStyle w:val="Heading2"/>
@@ -836,7 +2596,7 @@
       <w:tr>
         <w:tc>
           <w:tcPr/>
-          <w:bookmarkStart w:id="40" w:name="tbl-summarytable"/>
+          <w:bookmarkStart w:id="58" w:name="tbl-summarytable"/>
           <w:p>
             <w:pPr>
               <w:jc w:val="center"/>
@@ -1666,13 +3426,13 @@
               </w:tc>
             </w:tr>
           </w:tbl>
-          <w:bookmarkEnd w:id="40"/>
+          <w:bookmarkEnd w:id="58"/>
           <w:p/>
         </w:tc>
       </w:tr>
     </w:tbl>
-    <w:bookmarkEnd w:id="41"/>
-    <w:bookmarkStart w:id="46" w:name="basic-statistical-analysis"/>
+    <w:bookmarkEnd w:id="59"/>
+    <w:bookmarkStart w:id="64" w:name="basic-statistical-analysis"/>
     <w:p>
       <w:pPr>
         <w:pStyle w:val="Heading2"/>
@@ -1767,7 +3527,7 @@
       <w:tr>
         <w:tc>
           <w:tcPr/>
-          <w:bookmarkStart w:id="45" w:name="fig-result"/>
+          <w:bookmarkStart w:id="63" w:name="fig-result"/>
           <w:p>
             <w:pPr>
               <w:pStyle w:val="Compact"/>
@@ -1778,18 +3538,18 @@
                 <wp:inline>
                   <wp:extent cx="5334000" cy="2701322"/>
                   <wp:effectExtent b="0" l="0" r="0" t="0"/>
-                  <wp:docPr descr="" title="" id="43" name="Picture"/>
+                  <wp:docPr descr="" title="" id="61" name="Picture"/>
                   <a:graphic>
                     <a:graphicData uri="http://schemas.openxmlformats.org/drawingml/2006/picture">
                       <pic:pic>
                         <pic:nvPicPr>
-                          <pic:cNvPr descr="../../results/figures/height-weight-stratified.png" id="44" name="Picture"/>
+                          <pic:cNvPr descr="../../results/figures/height-weight-stratified.png" id="62" name="Picture"/>
                           <pic:cNvPicPr>
                             <a:picLocks noChangeArrowheads="1" noChangeAspect="1"/>
                           </pic:cNvPicPr>
                         </pic:nvPicPr>
                         <pic:blipFill>
-                          <a:blip r:embed="rId42"/>
+                          <a:blip r:embed="rId60"/>
                           <a:stretch>
                             <a:fillRect/>
                           </a:stretch>
@@ -1829,12 +3589,12 @@
               <w:t xml:space="preserve">Figure 2: Height and weight stratified by gender.</w:t>
             </w:r>
           </w:p>
-          <w:bookmarkEnd w:id="45"/>
+          <w:bookmarkEnd w:id="63"/>
         </w:tc>
       </w:tr>
     </w:tbl>
-    <w:bookmarkEnd w:id="46"/>
-    <w:bookmarkStart w:id="48" w:name="full-analysis"/>
+    <w:bookmarkEnd w:id="64"/>
+    <w:bookmarkStart w:id="66" w:name="full-analysis"/>
     <w:p>
       <w:pPr>
         <w:pStyle w:val="Heading2"/>
@@ -1893,7 +3653,7 @@
       <w:tr>
         <w:tc>
           <w:tcPr/>
-          <w:bookmarkStart w:id="47" w:name="tbl-resulttable2"/>
+          <w:bookmarkStart w:id="65" w:name="tbl-resulttable2"/>
           <w:p>
             <w:pPr>
               <w:jc w:val="center"/>
@@ -2259,7 +4019,7 @@
               </w:tc>
             </w:tr>
           </w:tbl>
-          <w:bookmarkEnd w:id="47"/>
+          <w:bookmarkEnd w:id="65"/>
           <w:p/>
         </w:tc>
       </w:tr>
@@ -2269,9 +4029,9 @@
         <w:br w:type="page"/>
       </w:r>
     </w:p>
-    <w:bookmarkEnd w:id="48"/>
-    <w:bookmarkEnd w:id="49"/>
-    <w:bookmarkStart w:id="54" w:name="discussion"/>
+    <w:bookmarkEnd w:id="66"/>
+    <w:bookmarkEnd w:id="67"/>
+    <w:bookmarkStart w:id="72" w:name="discussion"/>
     <w:p>
       <w:pPr>
         <w:pStyle w:val="Heading1"/>
@@ -2280,7 +4040,7 @@
         <w:t xml:space="preserve">5. Discussion</w:t>
       </w:r>
     </w:p>
-    <w:bookmarkStart w:id="50" w:name="summary-and-interpretation"/>
+    <w:bookmarkStart w:id="68" w:name="summary-and-interpretation"/>
     <w:p>
       <w:pPr>
         <w:pStyle w:val="Heading2"/>
@@ -2301,8 +4061,8 @@
         <w:t xml:space="preserve">Summarize what you did, what you found and what it means.</w:t>
       </w:r>
     </w:p>
-    <w:bookmarkEnd w:id="50"/>
-    <w:bookmarkStart w:id="51" w:name="strengths-and-limitations"/>
+    <w:bookmarkEnd w:id="68"/>
+    <w:bookmarkStart w:id="69" w:name="strengths-and-limitations"/>
     <w:p>
       <w:pPr>
         <w:pStyle w:val="Heading2"/>
@@ -2323,8 +4083,8 @@
         <w:t xml:space="preserve">Discuss what you perceive as strengths and limitations of your analysis.</w:t>
       </w:r>
     </w:p>
-    <w:bookmarkEnd w:id="51"/>
-    <w:bookmarkStart w:id="53" w:name="conclusions"/>
+    <w:bookmarkEnd w:id="69"/>
+    <w:bookmarkStart w:id="71" w:name="conclusions"/>
     <w:p>
       <w:pPr>
         <w:pStyle w:val="Heading2"/>
@@ -2407,7 +4167,7 @@
       <w:r>
         <w:t xml:space="preserve"> </w:t>
       </w:r>
-      <w:hyperlink r:id="rId52">
+      <w:hyperlink r:id="rId70">
         <w:r>
           <w:rPr>
             <w:rStyle w:val="Hyperlink"/>
@@ -2424,9 +4184,9 @@
         <w:br w:type="page"/>
       </w:r>
     </w:p>
-    <w:bookmarkEnd w:id="53"/>
-    <w:bookmarkEnd w:id="54"/>
-    <w:bookmarkStart w:id="62" w:name="references"/>
+    <w:bookmarkEnd w:id="71"/>
+    <w:bookmarkEnd w:id="72"/>
+    <w:bookmarkStart w:id="80" w:name="references"/>
     <w:p>
       <w:pPr>
         <w:pStyle w:val="Heading1"/>
@@ -2460,8 +4220,8 @@
         <w:t xml:space="preserve">.</w:t>
       </w:r>
     </w:p>
-    <w:bookmarkStart w:id="61" w:name="refs"/>
-    <w:bookmarkStart w:id="56" w:name="ref-leek2015"/>
+    <w:bookmarkStart w:id="79" w:name="refs"/>
+    <w:bookmarkStart w:id="74" w:name="ref-leek2015"/>
     <w:p>
       <w:pPr>
         <w:pStyle w:val="Bibliography"/>
@@ -2481,7 +4241,7 @@
       <w:r>
         <w:t xml:space="preserve"> </w:t>
       </w:r>
-      <w:hyperlink r:id="rId55">
+      <w:hyperlink r:id="rId73">
         <w:r>
           <w:rPr>
             <w:rStyle w:val="Hyperlink"/>
@@ -2530,8 +4290,8 @@
         <w:t xml:space="preserve"> </w:t>
       </w:r>
     </w:p>
-    <w:bookmarkEnd w:id="56"/>
-    <w:bookmarkStart w:id="58" w:name="ref-mckay2020"/>
+    <w:bookmarkEnd w:id="74"/>
+    <w:bookmarkStart w:id="76" w:name="ref-mckay2020"/>
     <w:p>
       <w:pPr>
         <w:pStyle w:val="Bibliography"/>
@@ -2551,7 +4311,7 @@
       <w:r>
         <w:t xml:space="preserve"> </w:t>
       </w:r>
-      <w:hyperlink r:id="rId57">
+      <w:hyperlink r:id="rId75">
         <w:r>
           <w:rPr>
             <w:rStyle w:val="Hyperlink"/>
@@ -2666,8 +4426,8 @@
         <w:t xml:space="preserve"> </w:t>
       </w:r>
     </w:p>
-    <w:bookmarkEnd w:id="58"/>
-    <w:bookmarkStart w:id="60" w:name="ref-mckay2020a"/>
+    <w:bookmarkEnd w:id="76"/>
+    <w:bookmarkStart w:id="78" w:name="ref-mckay2020a"/>
     <w:p>
       <w:pPr>
         <w:pStyle w:val="Bibliography"/>
@@ -2687,7 +4447,7 @@
       <w:r>
         <w:t xml:space="preserve"> </w:t>
       </w:r>
-      <w:hyperlink r:id="rId59">
+      <w:hyperlink r:id="rId77">
         <w:r>
           <w:rPr>
             <w:rStyle w:val="Hyperlink"/>
@@ -2712,9 +4472,9 @@
         <w:t xml:space="preserve"> </w:t>
       </w:r>
     </w:p>
-    <w:bookmarkEnd w:id="60"/>
-    <w:bookmarkEnd w:id="61"/>
-    <w:bookmarkEnd w:id="62"/>
+    <w:bookmarkEnd w:id="78"/>
+    <w:bookmarkEnd w:id="79"/>
+    <w:bookmarkEnd w:id="80"/>
     <w:sectPr/>
   </w:body>
 </w:document>

</xml_diff>